<commit_message>
Fixed spacing in headlines Fixed ZigBee and Rasberry Pi Spellings Added indexes to every heading Changed and Added Outcomes Deleted "Excel" from Project Requirements
</commit_message>
<xml_diff>
--- a/Report.docx
+++ b/Report.docx
@@ -2,11 +2,12 @@
 <file path=word/document.xml><?xml version="1.0" encoding="utf-8"?>
 <w:document xmlns:wpc="http://schemas.microsoft.com/office/word/2010/wordprocessingCanvas" xmlns:cx="http://schemas.microsoft.com/office/drawing/2014/chartex" xmlns:cx1="http://schemas.microsoft.com/office/drawing/2015/9/8/chartex" xmlns:cx2="http://schemas.microsoft.com/office/drawing/2015/10/21/chartex" xmlns:cx3="http://schemas.microsoft.com/office/drawing/2016/5/9/chartex" xmlns:cx4="http://schemas.microsoft.com/office/drawing/2016/5/10/chartex" xmlns:cx5="http://schemas.microsoft.com/office/drawing/2016/5/11/chartex" xmlns:cx6="http://schemas.microsoft.com/office/drawing/2016/5/12/chartex" xmlns:cx7="http://schemas.microsoft.com/office/drawing/2016/5/13/chartex" xmlns:cx8="http://schemas.microsoft.com/office/drawing/2016/5/14/chartex" xmlns:mc="http://schemas.openxmlformats.org/markup-compatibility/2006" xmlns:aink="http://schemas.microsoft.com/office/drawing/2016/ink" xmlns:am3d="http://schemas.microsoft.com/office/drawing/2017/model3d" xmlns:o="urn:schemas-microsoft-com:office:office" xmlns:r="http://schemas.openxmlformats.org/officeDocument/2006/relationships" xmlns:m="http://schemas.openxmlformats.org/officeDocument/2006/math" xmlns:v="urn:schemas-microsoft-com:vml" xmlns:wp14="http://schemas.microsoft.com/office/word/2010/wordprocessingDrawing" xmlns:wp="http://schemas.openxmlformats.org/drawingml/2006/wordprocessingDrawing" xmlns:w10="urn:schemas-microsoft-com:office:word" xmlns:w="http://schemas.openxmlformats.org/wordprocessingml/2006/main" xmlns:w14="http://schemas.microsoft.com/office/word/2010/wordml" xmlns:w15="http://schemas.microsoft.com/office/word/2012/wordml" xmlns:w16cid="http://schemas.microsoft.com/office/word/2016/wordml/cid" xmlns:w16se="http://schemas.microsoft.com/office/word/2015/wordml/symex" xmlns:wpg="http://schemas.microsoft.com/office/word/2010/wordprocessingGroup" xmlns:wpi="http://schemas.microsoft.com/office/word/2010/wordprocessingInk" xmlns:wne="http://schemas.microsoft.com/office/word/2006/wordml" xmlns:wps="http://schemas.microsoft.com/office/word/2010/wordprocessingShape" mc:Ignorable="w14 w15 w16se w16cid wp14">
   <w:body>
-    <w:p>
-      <w:pPr>
-        <w:spacing w:line="360" w:lineRule="auto"/>
-        <w:ind w:left="-360"/>
-        <w:jc w:val="both"/>
+    <w:p/>
+    <w:p>
+      <w:pPr>
+        <w:spacing w:line="360" w:lineRule="auto"/>
+        <w:ind w:left="-360"/>
+        <w:jc w:val="center"/>
         <w:rPr>
           <w:rFonts w:ascii="Times New Roman" w:hAnsi="Times New Roman" w:cs="Times New Roman"/>
           <w:b/>
@@ -23,7 +24,7 @@
           <w:bCs/>
           <w:noProof/>
           <w:color w:val="000000" w:themeColor="text1"/>
-          <w:sz w:val="144"/>
+          <w:sz w:val="72"/>
           <w:szCs w:val="144"/>
         </w:rPr>
         <w:drawing>
@@ -50,7 +51,7 @@
                     <pic:cNvPicPr/>
                   </pic:nvPicPr>
                   <pic:blipFill>
-                    <a:blip r:embed="rId7" cstate="print">
+                    <a:blip r:embed="rId8" cstate="print">
                       <a:extLst>
                         <a:ext uri="{28A0092B-C50C-407E-A947-70E740481C1C}">
                           <a14:useLocalDpi xmlns:a14="http://schemas.microsoft.com/office/drawing/2010/main" val="0"/>
@@ -88,10 +89,43 @@
           <w:b/>
           <w:bCs/>
           <w:color w:val="000000" w:themeColor="text1"/>
-          <w:sz w:val="120"/>
+          <w:sz w:val="72"/>
           <w:szCs w:val="120"/>
         </w:rPr>
-        <w:t>SUPERHUMAN</w:t>
+        <w:t>BRAIN</w:t>
+      </w:r>
+      <w:r>
+        <w:rPr>
+          <w:rFonts w:ascii="Times New Roman" w:hAnsi="Times New Roman" w:cs="Times New Roman"/>
+          <w:b/>
+          <w:bCs/>
+          <w:color w:val="000000" w:themeColor="text1"/>
+          <w:sz w:val="72"/>
+          <w:szCs w:val="120"/>
+        </w:rPr>
+        <w:t xml:space="preserve"> </w:t>
+      </w:r>
+      <w:r>
+        <w:rPr>
+          <w:rFonts w:ascii="Times New Roman" w:hAnsi="Times New Roman" w:cs="Times New Roman"/>
+          <w:b/>
+          <w:bCs/>
+          <w:color w:val="000000" w:themeColor="text1"/>
+          <w:sz w:val="72"/>
+          <w:szCs w:val="120"/>
+        </w:rPr>
+        <w:t>C</w:t>
+      </w:r>
+      <w:r>
+        <w:rPr>
+          <w:rFonts w:ascii="Times New Roman" w:hAnsi="Times New Roman" w:cs="Times New Roman"/>
+          <w:b/>
+          <w:bCs/>
+          <w:color w:val="000000" w:themeColor="text1"/>
+          <w:sz w:val="72"/>
+          <w:szCs w:val="120"/>
+        </w:rPr>
+        <w:t>ONTROL</w:t>
       </w:r>
     </w:p>
     <w:p>
@@ -351,39 +385,7 @@
           <w:color w:val="000000" w:themeColor="text1"/>
         </w:rPr>
         <w:tab/>
-        <w:t xml:space="preserve">    </w:t>
-      </w:r>
-      <w:r>
-        <w:rPr>
-          <w:rFonts w:ascii="Times New Roman" w:hAnsi="Times New Roman" w:cs="Times New Roman"/>
-          <w:color w:val="000000" w:themeColor="text1"/>
-        </w:rPr>
-        <w:t xml:space="preserve">     </w:t>
-      </w:r>
-      <w:r>
-        <w:rPr>
-          <w:rFonts w:ascii="Times New Roman" w:hAnsi="Times New Roman" w:cs="Times New Roman"/>
-          <w:color w:val="000000" w:themeColor="text1"/>
-        </w:rPr>
-        <w:t>Ansh Arora (101503039)</w:t>
-      </w:r>
-    </w:p>
-    <w:p>
-      <w:pPr>
-        <w:spacing w:line="360" w:lineRule="auto"/>
-        <w:ind w:left="-360"/>
-        <w:jc w:val="both"/>
-        <w:rPr>
-          <w:rFonts w:ascii="Times New Roman" w:hAnsi="Times New Roman" w:cs="Times New Roman"/>
-          <w:color w:val="000000" w:themeColor="text1"/>
-        </w:rPr>
-      </w:pPr>
-      <w:r>
-        <w:rPr>
-          <w:rFonts w:ascii="Times New Roman" w:hAnsi="Times New Roman" w:cs="Times New Roman"/>
-          <w:color w:val="000000" w:themeColor="text1"/>
-        </w:rPr>
-        <w:t xml:space="preserve">  </w:t>
+        <w:t xml:space="preserve">         Ansh Arora (101503039)</w:t>
       </w:r>
       <w:r>
         <w:rPr>
@@ -391,99 +393,6 @@
           <w:color w:val="000000" w:themeColor="text1"/>
         </w:rPr>
         <w:t xml:space="preserve"> </w:t>
-      </w:r>
-      <w:r>
-        <w:rPr>
-          <w:rFonts w:ascii="Times New Roman" w:hAnsi="Times New Roman" w:cs="Times New Roman"/>
-          <w:color w:val="000000" w:themeColor="text1"/>
-        </w:rPr>
-        <w:t>Dr. Jhilik Bhattacharya</w:t>
-      </w:r>
-      <w:r>
-        <w:rPr>
-          <w:rFonts w:ascii="Times New Roman" w:hAnsi="Times New Roman" w:cs="Times New Roman"/>
-          <w:color w:val="000000" w:themeColor="text1"/>
-        </w:rPr>
-        <w:tab/>
-      </w:r>
-      <w:r>
-        <w:rPr>
-          <w:rFonts w:ascii="Times New Roman" w:hAnsi="Times New Roman" w:cs="Times New Roman"/>
-          <w:color w:val="000000" w:themeColor="text1"/>
-        </w:rPr>
-        <w:tab/>
-      </w:r>
-      <w:r>
-        <w:rPr>
-          <w:rFonts w:ascii="Times New Roman" w:hAnsi="Times New Roman" w:cs="Times New Roman"/>
-          <w:color w:val="000000" w:themeColor="text1"/>
-        </w:rPr>
-        <w:tab/>
-      </w:r>
-      <w:r>
-        <w:rPr>
-          <w:rFonts w:ascii="Times New Roman" w:hAnsi="Times New Roman" w:cs="Times New Roman"/>
-          <w:color w:val="000000" w:themeColor="text1"/>
-        </w:rPr>
-        <w:tab/>
-        <w:t xml:space="preserve">     </w:t>
-      </w:r>
-      <w:r>
-        <w:rPr>
-          <w:rFonts w:ascii="Times New Roman" w:hAnsi="Times New Roman" w:cs="Times New Roman"/>
-          <w:color w:val="000000" w:themeColor="text1"/>
-        </w:rPr>
-        <w:tab/>
-      </w:r>
-      <w:r>
-        <w:rPr>
-          <w:rFonts w:ascii="Times New Roman" w:hAnsi="Times New Roman" w:cs="Times New Roman"/>
-          <w:color w:val="000000" w:themeColor="text1"/>
-        </w:rPr>
-        <w:t xml:space="preserve"> </w:t>
-      </w:r>
-      <w:r>
-        <w:rPr>
-          <w:rFonts w:ascii="Times New Roman" w:hAnsi="Times New Roman" w:cs="Times New Roman"/>
-          <w:color w:val="000000" w:themeColor="text1"/>
-        </w:rPr>
-        <w:t xml:space="preserve">   </w:t>
-      </w:r>
-      <w:r>
-        <w:rPr>
-          <w:rFonts w:ascii="Times New Roman" w:hAnsi="Times New Roman" w:cs="Times New Roman"/>
-          <w:color w:val="000000" w:themeColor="text1"/>
-        </w:rPr>
-        <w:tab/>
-        <w:t xml:space="preserve">         Aarti </w:t>
-      </w:r>
-      <w:r>
-        <w:rPr>
-          <w:rFonts w:ascii="Times New Roman" w:hAnsi="Times New Roman" w:cs="Times New Roman"/>
-          <w:color w:val="000000" w:themeColor="text1"/>
-        </w:rPr>
-        <w:t xml:space="preserve">Sharma </w:t>
-      </w:r>
-      <w:r>
-        <w:rPr>
-          <w:rFonts w:ascii="Times New Roman" w:hAnsi="Times New Roman" w:cs="Times New Roman"/>
-          <w:color w:val="000000" w:themeColor="text1"/>
-        </w:rPr>
-        <w:t>(1</w:t>
-      </w:r>
-      <w:r>
-        <w:rPr>
-          <w:rFonts w:ascii="Times New Roman" w:hAnsi="Times New Roman" w:cs="Times New Roman"/>
-          <w:color w:val="000000" w:themeColor="text1"/>
-        </w:rPr>
-        <w:t>01683032)</w:t>
-      </w:r>
-      <w:r>
-        <w:rPr>
-          <w:rFonts w:ascii="Times New Roman" w:hAnsi="Times New Roman" w:cs="Times New Roman"/>
-          <w:color w:val="000000" w:themeColor="text1"/>
-        </w:rPr>
-        <w:t xml:space="preserve">                                                                                 </w:t>
       </w:r>
     </w:p>
     <w:p>
@@ -698,13 +607,102 @@
       <w:r>
         <w:rPr>
           <w:rFonts w:ascii="Times New Roman" w:hAnsi="Times New Roman" w:cs="Times New Roman"/>
+          <w:color w:val="000000" w:themeColor="text1"/>
+        </w:rPr>
+        <w:tab/>
+      </w:r>
+      <w:r>
+        <w:rPr>
+          <w:rFonts w:ascii="Times New Roman" w:hAnsi="Times New Roman" w:cs="Times New Roman"/>
+          <w:color w:val="000000" w:themeColor="text1"/>
+        </w:rPr>
+        <w:tab/>
+      </w:r>
+      <w:r>
+        <w:rPr>
+          <w:rFonts w:ascii="Times New Roman" w:hAnsi="Times New Roman" w:cs="Times New Roman"/>
+          <w:color w:val="000000" w:themeColor="text1"/>
+        </w:rPr>
+        <w:tab/>
+      </w:r>
+      <w:r>
+        <w:rPr>
+          <w:rFonts w:ascii="Times New Roman" w:hAnsi="Times New Roman" w:cs="Times New Roman"/>
+          <w:color w:val="000000" w:themeColor="text1"/>
+        </w:rPr>
+        <w:tab/>
+      </w:r>
+      <w:r>
+        <w:rPr>
+          <w:rFonts w:ascii="Times New Roman" w:hAnsi="Times New Roman" w:cs="Times New Roman"/>
+          <w:color w:val="000000" w:themeColor="text1"/>
+        </w:rPr>
+        <w:tab/>
+      </w:r>
+      <w:r>
+        <w:rPr>
+          <w:rFonts w:ascii="Times New Roman" w:hAnsi="Times New Roman" w:cs="Times New Roman"/>
+          <w:color w:val="000000" w:themeColor="text1"/>
+        </w:rPr>
+        <w:tab/>
+        <w:t xml:space="preserve">                                                Aarti Sharma (101683032)</w:t>
+      </w:r>
+    </w:p>
+    <w:p>
+      <w:pPr>
+        <w:spacing w:line="360" w:lineRule="auto"/>
+        <w:ind w:left="-360"/>
+        <w:jc w:val="center"/>
+        <w:rPr>
+          <w:rFonts w:ascii="Times New Roman" w:hAnsi="Times New Roman" w:cs="Times New Roman"/>
+          <w:color w:val="000000" w:themeColor="text1"/>
+        </w:rPr>
+      </w:pPr>
+    </w:p>
+    <w:p>
+      <w:pPr>
+        <w:spacing w:line="360" w:lineRule="auto"/>
+        <w:ind w:left="-360"/>
+        <w:jc w:val="center"/>
+        <w:rPr>
+          <w:rFonts w:ascii="Times New Roman" w:hAnsi="Times New Roman" w:cs="Times New Roman"/>
+          <w:color w:val="000000" w:themeColor="text1"/>
+        </w:rPr>
+      </w:pPr>
+      <w:r>
+        <w:rPr>
+          <w:rFonts w:ascii="Times New Roman" w:hAnsi="Times New Roman" w:cs="Times New Roman"/>
           <w:noProof/>
           <w:color w:val="000000" w:themeColor="text1"/>
         </w:rPr>
         <w:drawing>
-          <wp:inline distT="0" distB="0" distL="0" distR="0" wp14:anchorId="5BC3B3AE" wp14:editId="024DCD5E">
-            <wp:extent cx="1971675" cy="1721509"/>
+          <wp:anchor distT="0" distB="0" distL="114300" distR="114300" simplePos="0" relativeHeight="251662336" behindDoc="1" locked="0" layoutInCell="1" allowOverlap="1" wp14:anchorId="5BC3B3AE" wp14:editId="4C4C8636">
+            <wp:simplePos x="0" y="0"/>
+            <wp:positionH relativeFrom="column">
+              <wp:posOffset>817245</wp:posOffset>
+            </wp:positionH>
+            <wp:positionV relativeFrom="paragraph">
+              <wp:posOffset>11430</wp:posOffset>
+            </wp:positionV>
+            <wp:extent cx="3583305" cy="535940"/>
             <wp:effectExtent l="0" t="0" r="0" b="0"/>
+            <wp:wrapTight wrapText="bothSides">
+              <wp:wrapPolygon edited="0">
+                <wp:start x="5167" y="0"/>
+                <wp:lineTo x="2297" y="6910"/>
+                <wp:lineTo x="1148" y="9981"/>
+                <wp:lineTo x="1148" y="14588"/>
+                <wp:lineTo x="5397" y="20730"/>
+                <wp:lineTo x="6201" y="20730"/>
+                <wp:lineTo x="15273" y="20730"/>
+                <wp:lineTo x="16651" y="20730"/>
+                <wp:lineTo x="20211" y="15355"/>
+                <wp:lineTo x="20440" y="9981"/>
+                <wp:lineTo x="19751" y="7678"/>
+                <wp:lineTo x="16306" y="0"/>
+                <wp:lineTo x="5167" y="0"/>
+              </wp:wrapPolygon>
+            </wp:wrapTight>
             <wp:docPr id="1" name="Picture 1"/>
             <wp:cNvGraphicFramePr>
               <a:graphicFrameLocks xmlns:a="http://schemas.openxmlformats.org/drawingml/2006/main" noChangeAspect="1"/>
@@ -717,7 +715,7 @@
                     <pic:cNvPicPr/>
                   </pic:nvPicPr>
                   <pic:blipFill>
-                    <a:blip r:embed="rId8" cstate="print">
+                    <a:blip r:embed="rId9">
                       <a:extLst>
                         <a:ext uri="{28A0092B-C50C-407E-A947-70E740481C1C}">
                           <a14:useLocalDpi xmlns:a14="http://schemas.microsoft.com/office/drawing/2010/main" val="0"/>
@@ -731,7 +729,7 @@
                   <pic:spPr>
                     <a:xfrm>
                       <a:off x="0" y="0"/>
-                      <a:ext cx="1994056" cy="1741050"/>
+                      <a:ext cx="3583305" cy="535940"/>
                     </a:xfrm>
                     <a:prstGeom prst="rect">
                       <a:avLst/>
@@ -740,7 +738,13 @@
                 </pic:pic>
               </a:graphicData>
             </a:graphic>
-          </wp:inline>
+            <wp14:sizeRelH relativeFrom="page">
+              <wp14:pctWidth>0</wp14:pctWidth>
+            </wp14:sizeRelH>
+            <wp14:sizeRelV relativeFrom="page">
+              <wp14:pctHeight>0</wp14:pctHeight>
+            </wp14:sizeRelV>
+          </wp:anchor>
         </w:drawing>
       </w:r>
     </w:p>
@@ -748,7 +752,1088 @@
       <w:pPr>
         <w:spacing w:line="360" w:lineRule="auto"/>
         <w:ind w:left="-360"/>
-        <w:jc w:val="both"/>
+        <w:jc w:val="center"/>
+        <w:rPr>
+          <w:rFonts w:ascii="Times New Roman" w:hAnsi="Times New Roman" w:cs="Times New Roman"/>
+          <w:color w:val="000000" w:themeColor="text1"/>
+        </w:rPr>
+      </w:pPr>
+    </w:p>
+    <w:p>
+      <w:pPr>
+        <w:spacing w:line="360" w:lineRule="auto"/>
+        <w:ind w:left="-360"/>
+        <w:jc w:val="center"/>
+        <w:rPr>
+          <w:rFonts w:ascii="Times New Roman" w:hAnsi="Times New Roman" w:cs="Times New Roman"/>
+          <w:color w:val="000000" w:themeColor="text1"/>
+        </w:rPr>
+      </w:pPr>
+    </w:p>
+    <w:p>
+      <w:pPr>
+        <w:spacing w:line="360" w:lineRule="auto"/>
+        <w:ind w:left="-360"/>
+        <w:jc w:val="center"/>
+        <w:rPr>
+          <w:rFonts w:ascii="Times New Roman" w:hAnsi="Times New Roman" w:cs="Times New Roman"/>
+          <w:color w:val="000000" w:themeColor="text1"/>
+        </w:rPr>
+      </w:pPr>
+    </w:p>
+    <w:p>
+      <w:pPr>
+        <w:spacing w:line="360" w:lineRule="auto"/>
+        <w:ind w:left="-360"/>
+        <w:jc w:val="center"/>
+        <w:rPr>
+          <w:rFonts w:ascii="Times New Roman" w:hAnsi="Times New Roman" w:cs="Times New Roman"/>
+          <w:color w:val="000000" w:themeColor="text1"/>
+        </w:rPr>
+      </w:pPr>
+    </w:p>
+    <w:p>
+      <w:pPr>
+        <w:ind w:left="-360"/>
+        <w:rPr>
+          <w:rFonts w:ascii="Times New Roman" w:hAnsi="Times New Roman" w:cs="Times New Roman"/>
+          <w:b/>
+          <w:sz w:val="32"/>
+          <w:szCs w:val="32"/>
+        </w:rPr>
+      </w:pPr>
+      <w:r>
+        <w:rPr>
+          <w:rFonts w:ascii="Times New Roman" w:hAnsi="Times New Roman" w:cs="Times New Roman"/>
+          <w:b/>
+          <w:sz w:val="32"/>
+          <w:szCs w:val="32"/>
+        </w:rPr>
+        <w:lastRenderedPageBreak/>
+        <w:t>Table of Contents</w:t>
+      </w:r>
+    </w:p>
+    <w:p>
+      <w:pPr>
+        <w:rPr>
+          <w:lang w:bidi="ar-SA"/>
+        </w:rPr>
+      </w:pPr>
+    </w:p>
+    <w:tbl>
+      <w:tblPr>
+        <w:tblStyle w:val="PlainTable4"/>
+        <w:tblW w:w="0" w:type="auto"/>
+        <w:tblLook w:val="04A0" w:firstRow="1" w:lastRow="0" w:firstColumn="1" w:lastColumn="0" w:noHBand="0" w:noVBand="1"/>
+      </w:tblPr>
+      <w:tblGrid>
+        <w:gridCol w:w="2876"/>
+        <w:gridCol w:w="2877"/>
+        <w:gridCol w:w="2877"/>
+      </w:tblGrid>
+      <w:tr>
+        <w:trPr>
+          <w:cnfStyle w:val="100000000000" w:firstRow="1" w:lastRow="0" w:firstColumn="0" w:lastColumn="0" w:oddVBand="0" w:evenVBand="0" w:oddHBand="0" w:evenHBand="0" w:firstRowFirstColumn="0" w:firstRowLastColumn="0" w:lastRowFirstColumn="0" w:lastRowLastColumn="0"/>
+        </w:trPr>
+        <w:tc>
+          <w:tcPr>
+            <w:cnfStyle w:val="001000000000" w:firstRow="0" w:lastRow="0" w:firstColumn="1" w:lastColumn="0" w:oddVBand="0" w:evenVBand="0" w:oddHBand="0" w:evenHBand="0" w:firstRowFirstColumn="0" w:firstRowLastColumn="0" w:lastRowFirstColumn="0" w:lastRowLastColumn="0"/>
+            <w:tcW w:w="2876" w:type="dxa"/>
+          </w:tcPr>
+          <w:p>
+            <w:pPr>
+              <w:rPr>
+                <w:sz w:val="28"/>
+                <w:lang w:bidi="ar-SA"/>
+              </w:rPr>
+            </w:pPr>
+            <w:r>
+              <w:rPr>
+                <w:sz w:val="28"/>
+                <w:lang w:bidi="ar-SA"/>
+              </w:rPr>
+              <w:t>S</w:t>
+            </w:r>
+            <w:r>
+              <w:rPr>
+                <w:sz w:val="28"/>
+                <w:lang w:bidi="ar-SA"/>
+              </w:rPr>
+              <w:t>erial Number</w:t>
+            </w:r>
+          </w:p>
+        </w:tc>
+        <w:tc>
+          <w:tcPr>
+            <w:tcW w:w="2877" w:type="dxa"/>
+          </w:tcPr>
+          <w:p>
+            <w:pPr>
+              <w:cnfStyle w:val="100000000000" w:firstRow="1" w:lastRow="0" w:firstColumn="0" w:lastColumn="0" w:oddVBand="0" w:evenVBand="0" w:oddHBand="0" w:evenHBand="0" w:firstRowFirstColumn="0" w:firstRowLastColumn="0" w:lastRowFirstColumn="0" w:lastRowLastColumn="0"/>
+              <w:rPr>
+                <w:sz w:val="28"/>
+                <w:lang w:bidi="ar-SA"/>
+              </w:rPr>
+            </w:pPr>
+            <w:r>
+              <w:rPr>
+                <w:sz w:val="28"/>
+                <w:lang w:bidi="ar-SA"/>
+              </w:rPr>
+              <w:t>Particulars</w:t>
+            </w:r>
+          </w:p>
+        </w:tc>
+        <w:tc>
+          <w:tcPr>
+            <w:tcW w:w="2877" w:type="dxa"/>
+          </w:tcPr>
+          <w:p>
+            <w:pPr>
+              <w:jc w:val="right"/>
+              <w:cnfStyle w:val="100000000000" w:firstRow="1" w:lastRow="0" w:firstColumn="0" w:lastColumn="0" w:oddVBand="0" w:evenVBand="0" w:oddHBand="0" w:evenHBand="0" w:firstRowFirstColumn="0" w:firstRowLastColumn="0" w:lastRowFirstColumn="0" w:lastRowLastColumn="0"/>
+              <w:rPr>
+                <w:sz w:val="28"/>
+                <w:lang w:bidi="ar-SA"/>
+              </w:rPr>
+            </w:pPr>
+            <w:r>
+              <w:rPr>
+                <w:sz w:val="28"/>
+                <w:lang w:bidi="ar-SA"/>
+              </w:rPr>
+              <w:t>Page No.</w:t>
+            </w:r>
+          </w:p>
+        </w:tc>
+      </w:tr>
+      <w:tr>
+        <w:trPr>
+          <w:cnfStyle w:val="000000100000" w:firstRow="0" w:lastRow="0" w:firstColumn="0" w:lastColumn="0" w:oddVBand="0" w:evenVBand="0" w:oddHBand="1" w:evenHBand="0" w:firstRowFirstColumn="0" w:firstRowLastColumn="0" w:lastRowFirstColumn="0" w:lastRowLastColumn="0"/>
+        </w:trPr>
+        <w:tc>
+          <w:tcPr>
+            <w:cnfStyle w:val="001000000000" w:firstRow="0" w:lastRow="0" w:firstColumn="1" w:lastColumn="0" w:oddVBand="0" w:evenVBand="0" w:oddHBand="0" w:evenHBand="0" w:firstRowFirstColumn="0" w:firstRowLastColumn="0" w:lastRowFirstColumn="0" w:lastRowLastColumn="0"/>
+            <w:tcW w:w="2876" w:type="dxa"/>
+          </w:tcPr>
+          <w:p>
+            <w:pPr>
+              <w:rPr>
+                <w:sz w:val="28"/>
+                <w:lang w:bidi="ar-SA"/>
+              </w:rPr>
+            </w:pPr>
+            <w:r>
+              <w:rPr>
+                <w:sz w:val="28"/>
+                <w:lang w:bidi="ar-SA"/>
+              </w:rPr>
+              <w:t>1</w:t>
+            </w:r>
+          </w:p>
+        </w:tc>
+        <w:tc>
+          <w:tcPr>
+            <w:tcW w:w="2877" w:type="dxa"/>
+          </w:tcPr>
+          <w:p>
+            <w:pPr>
+              <w:cnfStyle w:val="000000100000" w:firstRow="0" w:lastRow="0" w:firstColumn="0" w:lastColumn="0" w:oddVBand="0" w:evenVBand="0" w:oddHBand="1" w:evenHBand="0" w:firstRowFirstColumn="0" w:firstRowLastColumn="0" w:lastRowFirstColumn="0" w:lastRowLastColumn="0"/>
+              <w:rPr>
+                <w:sz w:val="28"/>
+                <w:lang w:bidi="ar-SA"/>
+              </w:rPr>
+            </w:pPr>
+            <w:r>
+              <w:rPr>
+                <w:sz w:val="28"/>
+                <w:lang w:bidi="ar-SA"/>
+              </w:rPr>
+              <w:t>Mentor Consent Form</w:t>
+            </w:r>
+          </w:p>
+        </w:tc>
+        <w:tc>
+          <w:tcPr>
+            <w:tcW w:w="2877" w:type="dxa"/>
+          </w:tcPr>
+          <w:p>
+            <w:pPr>
+              <w:jc w:val="right"/>
+              <w:cnfStyle w:val="000000100000" w:firstRow="0" w:lastRow="0" w:firstColumn="0" w:lastColumn="0" w:oddVBand="0" w:evenVBand="0" w:oddHBand="1" w:evenHBand="0" w:firstRowFirstColumn="0" w:firstRowLastColumn="0" w:lastRowFirstColumn="0" w:lastRowLastColumn="0"/>
+              <w:rPr>
+                <w:sz w:val="28"/>
+                <w:lang w:bidi="ar-SA"/>
+              </w:rPr>
+            </w:pPr>
+            <w:r>
+              <w:rPr>
+                <w:sz w:val="28"/>
+                <w:lang w:bidi="ar-SA"/>
+              </w:rPr>
+              <w:t>3</w:t>
+            </w:r>
+          </w:p>
+        </w:tc>
+      </w:tr>
+      <w:tr>
+        <w:tc>
+          <w:tcPr>
+            <w:cnfStyle w:val="001000000000" w:firstRow="0" w:lastRow="0" w:firstColumn="1" w:lastColumn="0" w:oddVBand="0" w:evenVBand="0" w:oddHBand="0" w:evenHBand="0" w:firstRowFirstColumn="0" w:firstRowLastColumn="0" w:lastRowFirstColumn="0" w:lastRowLastColumn="0"/>
+            <w:tcW w:w="2876" w:type="dxa"/>
+          </w:tcPr>
+          <w:p>
+            <w:pPr>
+              <w:rPr>
+                <w:sz w:val="28"/>
+                <w:lang w:bidi="ar-SA"/>
+              </w:rPr>
+            </w:pPr>
+            <w:r>
+              <w:rPr>
+                <w:sz w:val="28"/>
+                <w:lang w:bidi="ar-SA"/>
+              </w:rPr>
+              <w:t>2</w:t>
+            </w:r>
+          </w:p>
+        </w:tc>
+        <w:tc>
+          <w:tcPr>
+            <w:tcW w:w="2877" w:type="dxa"/>
+          </w:tcPr>
+          <w:p>
+            <w:pPr>
+              <w:cnfStyle w:val="000000000000" w:firstRow="0" w:lastRow="0" w:firstColumn="0" w:lastColumn="0" w:oddVBand="0" w:evenVBand="0" w:oddHBand="0" w:evenHBand="0" w:firstRowFirstColumn="0" w:firstRowLastColumn="0" w:lastRowFirstColumn="0" w:lastRowLastColumn="0"/>
+              <w:rPr>
+                <w:sz w:val="28"/>
+                <w:lang w:bidi="ar-SA"/>
+              </w:rPr>
+            </w:pPr>
+            <w:r>
+              <w:rPr>
+                <w:sz w:val="28"/>
+                <w:lang w:bidi="ar-SA"/>
+              </w:rPr>
+              <w:t>Project Overview</w:t>
+            </w:r>
+          </w:p>
+        </w:tc>
+        <w:tc>
+          <w:tcPr>
+            <w:tcW w:w="2877" w:type="dxa"/>
+          </w:tcPr>
+          <w:p>
+            <w:pPr>
+              <w:jc w:val="right"/>
+              <w:cnfStyle w:val="000000000000" w:firstRow="0" w:lastRow="0" w:firstColumn="0" w:lastColumn="0" w:oddVBand="0" w:evenVBand="0" w:oddHBand="0" w:evenHBand="0" w:firstRowFirstColumn="0" w:firstRowLastColumn="0" w:lastRowFirstColumn="0" w:lastRowLastColumn="0"/>
+              <w:rPr>
+                <w:sz w:val="28"/>
+                <w:lang w:bidi="ar-SA"/>
+              </w:rPr>
+            </w:pPr>
+            <w:r>
+              <w:rPr>
+                <w:sz w:val="28"/>
+                <w:lang w:bidi="ar-SA"/>
+              </w:rPr>
+              <w:t>4</w:t>
+            </w:r>
+          </w:p>
+        </w:tc>
+      </w:tr>
+      <w:tr>
+        <w:trPr>
+          <w:cnfStyle w:val="000000100000" w:firstRow="0" w:lastRow="0" w:firstColumn="0" w:lastColumn="0" w:oddVBand="0" w:evenVBand="0" w:oddHBand="1" w:evenHBand="0" w:firstRowFirstColumn="0" w:firstRowLastColumn="0" w:lastRowFirstColumn="0" w:lastRowLastColumn="0"/>
+        </w:trPr>
+        <w:tc>
+          <w:tcPr>
+            <w:cnfStyle w:val="001000000000" w:firstRow="0" w:lastRow="0" w:firstColumn="1" w:lastColumn="0" w:oddVBand="0" w:evenVBand="0" w:oddHBand="0" w:evenHBand="0" w:firstRowFirstColumn="0" w:firstRowLastColumn="0" w:lastRowFirstColumn="0" w:lastRowLastColumn="0"/>
+            <w:tcW w:w="2876" w:type="dxa"/>
+          </w:tcPr>
+          <w:p>
+            <w:pPr>
+              <w:rPr>
+                <w:sz w:val="28"/>
+                <w:lang w:bidi="ar-SA"/>
+              </w:rPr>
+            </w:pPr>
+            <w:r>
+              <w:rPr>
+                <w:sz w:val="28"/>
+                <w:lang w:bidi="ar-SA"/>
+              </w:rPr>
+              <w:t>3</w:t>
+            </w:r>
+          </w:p>
+        </w:tc>
+        <w:tc>
+          <w:tcPr>
+            <w:tcW w:w="2877" w:type="dxa"/>
+          </w:tcPr>
+          <w:p>
+            <w:pPr>
+              <w:cnfStyle w:val="000000100000" w:firstRow="0" w:lastRow="0" w:firstColumn="0" w:lastColumn="0" w:oddVBand="0" w:evenVBand="0" w:oddHBand="1" w:evenHBand="0" w:firstRowFirstColumn="0" w:firstRowLastColumn="0" w:lastRowFirstColumn="0" w:lastRowLastColumn="0"/>
+              <w:rPr>
+                <w:sz w:val="28"/>
+                <w:lang w:bidi="ar-SA"/>
+              </w:rPr>
+            </w:pPr>
+            <w:r>
+              <w:rPr>
+                <w:sz w:val="28"/>
+                <w:lang w:bidi="ar-SA"/>
+              </w:rPr>
+              <w:t>Need Analysis</w:t>
+            </w:r>
+          </w:p>
+        </w:tc>
+        <w:tc>
+          <w:tcPr>
+            <w:tcW w:w="2877" w:type="dxa"/>
+          </w:tcPr>
+          <w:p>
+            <w:pPr>
+              <w:jc w:val="right"/>
+              <w:cnfStyle w:val="000000100000" w:firstRow="0" w:lastRow="0" w:firstColumn="0" w:lastColumn="0" w:oddVBand="0" w:evenVBand="0" w:oddHBand="1" w:evenHBand="0" w:firstRowFirstColumn="0" w:firstRowLastColumn="0" w:lastRowFirstColumn="0" w:lastRowLastColumn="0"/>
+              <w:rPr>
+                <w:sz w:val="28"/>
+                <w:lang w:bidi="ar-SA"/>
+              </w:rPr>
+            </w:pPr>
+            <w:r>
+              <w:rPr>
+                <w:sz w:val="28"/>
+                <w:lang w:bidi="ar-SA"/>
+              </w:rPr>
+              <w:t>5</w:t>
+            </w:r>
+          </w:p>
+        </w:tc>
+      </w:tr>
+      <w:tr>
+        <w:tc>
+          <w:tcPr>
+            <w:cnfStyle w:val="001000000000" w:firstRow="0" w:lastRow="0" w:firstColumn="1" w:lastColumn="0" w:oddVBand="0" w:evenVBand="0" w:oddHBand="0" w:evenHBand="0" w:firstRowFirstColumn="0" w:firstRowLastColumn="0" w:lastRowFirstColumn="0" w:lastRowLastColumn="0"/>
+            <w:tcW w:w="2876" w:type="dxa"/>
+          </w:tcPr>
+          <w:p>
+            <w:pPr>
+              <w:rPr>
+                <w:sz w:val="28"/>
+                <w:lang w:bidi="ar-SA"/>
+              </w:rPr>
+            </w:pPr>
+            <w:r>
+              <w:rPr>
+                <w:sz w:val="28"/>
+                <w:lang w:bidi="ar-SA"/>
+              </w:rPr>
+              <w:t>4</w:t>
+            </w:r>
+          </w:p>
+        </w:tc>
+        <w:tc>
+          <w:tcPr>
+            <w:tcW w:w="2877" w:type="dxa"/>
+          </w:tcPr>
+          <w:p>
+            <w:pPr>
+              <w:cnfStyle w:val="000000000000" w:firstRow="0" w:lastRow="0" w:firstColumn="0" w:lastColumn="0" w:oddVBand="0" w:evenVBand="0" w:oddHBand="0" w:evenHBand="0" w:firstRowFirstColumn="0" w:firstRowLastColumn="0" w:lastRowFirstColumn="0" w:lastRowLastColumn="0"/>
+              <w:rPr>
+                <w:sz w:val="28"/>
+                <w:lang w:bidi="ar-SA"/>
+              </w:rPr>
+            </w:pPr>
+            <w:r>
+              <w:rPr>
+                <w:sz w:val="28"/>
+                <w:lang w:bidi="ar-SA"/>
+              </w:rPr>
+              <w:t>Literature</w:t>
+            </w:r>
+            <w:r>
+              <w:rPr>
+                <w:sz w:val="28"/>
+                <w:lang w:bidi="ar-SA"/>
+              </w:rPr>
+              <w:t xml:space="preserve"> </w:t>
+            </w:r>
+            <w:r>
+              <w:rPr>
+                <w:sz w:val="28"/>
+                <w:lang w:bidi="ar-SA"/>
+              </w:rPr>
+              <w:t>Survey</w:t>
+            </w:r>
+          </w:p>
+        </w:tc>
+        <w:tc>
+          <w:tcPr>
+            <w:tcW w:w="2877" w:type="dxa"/>
+          </w:tcPr>
+          <w:p>
+            <w:pPr>
+              <w:jc w:val="right"/>
+              <w:cnfStyle w:val="000000000000" w:firstRow="0" w:lastRow="0" w:firstColumn="0" w:lastColumn="0" w:oddVBand="0" w:evenVBand="0" w:oddHBand="0" w:evenHBand="0" w:firstRowFirstColumn="0" w:firstRowLastColumn="0" w:lastRowFirstColumn="0" w:lastRowLastColumn="0"/>
+              <w:rPr>
+                <w:sz w:val="28"/>
+                <w:lang w:bidi="ar-SA"/>
+              </w:rPr>
+            </w:pPr>
+            <w:r>
+              <w:rPr>
+                <w:sz w:val="28"/>
+                <w:lang w:bidi="ar-SA"/>
+              </w:rPr>
+              <w:t>6</w:t>
+            </w:r>
+          </w:p>
+        </w:tc>
+      </w:tr>
+      <w:tr>
+        <w:trPr>
+          <w:cnfStyle w:val="000000100000" w:firstRow="0" w:lastRow="0" w:firstColumn="0" w:lastColumn="0" w:oddVBand="0" w:evenVBand="0" w:oddHBand="1" w:evenHBand="0" w:firstRowFirstColumn="0" w:firstRowLastColumn="0" w:lastRowFirstColumn="0" w:lastRowLastColumn="0"/>
+        </w:trPr>
+        <w:tc>
+          <w:tcPr>
+            <w:cnfStyle w:val="001000000000" w:firstRow="0" w:lastRow="0" w:firstColumn="1" w:lastColumn="0" w:oddVBand="0" w:evenVBand="0" w:oddHBand="0" w:evenHBand="0" w:firstRowFirstColumn="0" w:firstRowLastColumn="0" w:lastRowFirstColumn="0" w:lastRowLastColumn="0"/>
+            <w:tcW w:w="2876" w:type="dxa"/>
+          </w:tcPr>
+          <w:p>
+            <w:pPr>
+              <w:rPr>
+                <w:sz w:val="28"/>
+                <w:lang w:bidi="ar-SA"/>
+              </w:rPr>
+            </w:pPr>
+            <w:r>
+              <w:rPr>
+                <w:sz w:val="28"/>
+                <w:lang w:bidi="ar-SA"/>
+              </w:rPr>
+              <w:t>5</w:t>
+            </w:r>
+          </w:p>
+        </w:tc>
+        <w:tc>
+          <w:tcPr>
+            <w:tcW w:w="2877" w:type="dxa"/>
+          </w:tcPr>
+          <w:p>
+            <w:pPr>
+              <w:cnfStyle w:val="000000100000" w:firstRow="0" w:lastRow="0" w:firstColumn="0" w:lastColumn="0" w:oddVBand="0" w:evenVBand="0" w:oddHBand="1" w:evenHBand="0" w:firstRowFirstColumn="0" w:firstRowLastColumn="0" w:lastRowFirstColumn="0" w:lastRowLastColumn="0"/>
+              <w:rPr>
+                <w:sz w:val="28"/>
+                <w:lang w:bidi="ar-SA"/>
+              </w:rPr>
+            </w:pPr>
+            <w:r>
+              <w:rPr>
+                <w:sz w:val="28"/>
+                <w:lang w:bidi="ar-SA"/>
+              </w:rPr>
+              <w:t>Objectives</w:t>
+            </w:r>
+          </w:p>
+        </w:tc>
+        <w:tc>
+          <w:tcPr>
+            <w:tcW w:w="2877" w:type="dxa"/>
+          </w:tcPr>
+          <w:p>
+            <w:pPr>
+              <w:jc w:val="right"/>
+              <w:cnfStyle w:val="000000100000" w:firstRow="0" w:lastRow="0" w:firstColumn="0" w:lastColumn="0" w:oddVBand="0" w:evenVBand="0" w:oddHBand="1" w:evenHBand="0" w:firstRowFirstColumn="0" w:firstRowLastColumn="0" w:lastRowFirstColumn="0" w:lastRowLastColumn="0"/>
+              <w:rPr>
+                <w:sz w:val="28"/>
+                <w:lang w:bidi="ar-SA"/>
+              </w:rPr>
+            </w:pPr>
+            <w:r>
+              <w:rPr>
+                <w:sz w:val="28"/>
+                <w:lang w:bidi="ar-SA"/>
+              </w:rPr>
+              <w:t>12</w:t>
+            </w:r>
+          </w:p>
+        </w:tc>
+      </w:tr>
+      <w:tr>
+        <w:tc>
+          <w:tcPr>
+            <w:cnfStyle w:val="001000000000" w:firstRow="0" w:lastRow="0" w:firstColumn="1" w:lastColumn="0" w:oddVBand="0" w:evenVBand="0" w:oddHBand="0" w:evenHBand="0" w:firstRowFirstColumn="0" w:firstRowLastColumn="0" w:lastRowFirstColumn="0" w:lastRowLastColumn="0"/>
+            <w:tcW w:w="2876" w:type="dxa"/>
+          </w:tcPr>
+          <w:p>
+            <w:pPr>
+              <w:rPr>
+                <w:sz w:val="28"/>
+                <w:lang w:bidi="ar-SA"/>
+              </w:rPr>
+            </w:pPr>
+            <w:r>
+              <w:rPr>
+                <w:sz w:val="28"/>
+                <w:lang w:bidi="ar-SA"/>
+              </w:rPr>
+              <w:t>6</w:t>
+            </w:r>
+          </w:p>
+        </w:tc>
+        <w:tc>
+          <w:tcPr>
+            <w:tcW w:w="2877" w:type="dxa"/>
+          </w:tcPr>
+          <w:p>
+            <w:pPr>
+              <w:cnfStyle w:val="000000000000" w:firstRow="0" w:lastRow="0" w:firstColumn="0" w:lastColumn="0" w:oddVBand="0" w:evenVBand="0" w:oddHBand="0" w:evenHBand="0" w:firstRowFirstColumn="0" w:firstRowLastColumn="0" w:lastRowFirstColumn="0" w:lastRowLastColumn="0"/>
+              <w:rPr>
+                <w:sz w:val="28"/>
+                <w:lang w:bidi="ar-SA"/>
+              </w:rPr>
+            </w:pPr>
+            <w:r>
+              <w:rPr>
+                <w:sz w:val="28"/>
+                <w:lang w:bidi="ar-SA"/>
+              </w:rPr>
+              <w:t>Project Execution Plan</w:t>
+            </w:r>
+          </w:p>
+        </w:tc>
+        <w:tc>
+          <w:tcPr>
+            <w:tcW w:w="2877" w:type="dxa"/>
+          </w:tcPr>
+          <w:p>
+            <w:pPr>
+              <w:jc w:val="right"/>
+              <w:cnfStyle w:val="000000000000" w:firstRow="0" w:lastRow="0" w:firstColumn="0" w:lastColumn="0" w:oddVBand="0" w:evenVBand="0" w:oddHBand="0" w:evenHBand="0" w:firstRowFirstColumn="0" w:firstRowLastColumn="0" w:lastRowFirstColumn="0" w:lastRowLastColumn="0"/>
+              <w:rPr>
+                <w:sz w:val="28"/>
+                <w:lang w:bidi="ar-SA"/>
+              </w:rPr>
+            </w:pPr>
+            <w:r>
+              <w:rPr>
+                <w:sz w:val="28"/>
+                <w:lang w:bidi="ar-SA"/>
+              </w:rPr>
+              <w:t>13</w:t>
+            </w:r>
+          </w:p>
+        </w:tc>
+      </w:tr>
+      <w:tr>
+        <w:trPr>
+          <w:cnfStyle w:val="000000100000" w:firstRow="0" w:lastRow="0" w:firstColumn="0" w:lastColumn="0" w:oddVBand="0" w:evenVBand="0" w:oddHBand="1" w:evenHBand="0" w:firstRowFirstColumn="0" w:firstRowLastColumn="0" w:lastRowFirstColumn="0" w:lastRowLastColumn="0"/>
+        </w:trPr>
+        <w:tc>
+          <w:tcPr>
+            <w:cnfStyle w:val="001000000000" w:firstRow="0" w:lastRow="0" w:firstColumn="1" w:lastColumn="0" w:oddVBand="0" w:evenVBand="0" w:oddHBand="0" w:evenHBand="0" w:firstRowFirstColumn="0" w:firstRowLastColumn="0" w:lastRowFirstColumn="0" w:lastRowLastColumn="0"/>
+            <w:tcW w:w="2876" w:type="dxa"/>
+          </w:tcPr>
+          <w:p>
+            <w:pPr>
+              <w:rPr>
+                <w:sz w:val="28"/>
+                <w:lang w:bidi="ar-SA"/>
+              </w:rPr>
+            </w:pPr>
+            <w:r>
+              <w:rPr>
+                <w:sz w:val="28"/>
+                <w:lang w:bidi="ar-SA"/>
+              </w:rPr>
+              <w:t>7</w:t>
+            </w:r>
+          </w:p>
+        </w:tc>
+        <w:tc>
+          <w:tcPr>
+            <w:tcW w:w="2877" w:type="dxa"/>
+          </w:tcPr>
+          <w:p>
+            <w:pPr>
+              <w:cnfStyle w:val="000000100000" w:firstRow="0" w:lastRow="0" w:firstColumn="0" w:lastColumn="0" w:oddVBand="0" w:evenVBand="0" w:oddHBand="1" w:evenHBand="0" w:firstRowFirstColumn="0" w:firstRowLastColumn="0" w:lastRowFirstColumn="0" w:lastRowLastColumn="0"/>
+              <w:rPr>
+                <w:sz w:val="28"/>
+                <w:lang w:bidi="ar-SA"/>
+              </w:rPr>
+            </w:pPr>
+            <w:r>
+              <w:rPr>
+                <w:sz w:val="28"/>
+                <w:lang w:bidi="ar-SA"/>
+              </w:rPr>
+              <w:t>Work Plan</w:t>
+            </w:r>
+          </w:p>
+        </w:tc>
+        <w:tc>
+          <w:tcPr>
+            <w:tcW w:w="2877" w:type="dxa"/>
+          </w:tcPr>
+          <w:p>
+            <w:pPr>
+              <w:jc w:val="right"/>
+              <w:cnfStyle w:val="000000100000" w:firstRow="0" w:lastRow="0" w:firstColumn="0" w:lastColumn="0" w:oddVBand="0" w:evenVBand="0" w:oddHBand="1" w:evenHBand="0" w:firstRowFirstColumn="0" w:firstRowLastColumn="0" w:lastRowFirstColumn="0" w:lastRowLastColumn="0"/>
+              <w:rPr>
+                <w:sz w:val="28"/>
+                <w:lang w:bidi="ar-SA"/>
+              </w:rPr>
+            </w:pPr>
+            <w:r>
+              <w:rPr>
+                <w:sz w:val="28"/>
+                <w:lang w:bidi="ar-SA"/>
+              </w:rPr>
+              <w:t>15</w:t>
+            </w:r>
+          </w:p>
+        </w:tc>
+      </w:tr>
+      <w:tr>
+        <w:tc>
+          <w:tcPr>
+            <w:cnfStyle w:val="001000000000" w:firstRow="0" w:lastRow="0" w:firstColumn="1" w:lastColumn="0" w:oddVBand="0" w:evenVBand="0" w:oddHBand="0" w:evenHBand="0" w:firstRowFirstColumn="0" w:firstRowLastColumn="0" w:lastRowFirstColumn="0" w:lastRowLastColumn="0"/>
+            <w:tcW w:w="2876" w:type="dxa"/>
+          </w:tcPr>
+          <w:p>
+            <w:pPr>
+              <w:rPr>
+                <w:sz w:val="28"/>
+                <w:lang w:bidi="ar-SA"/>
+              </w:rPr>
+            </w:pPr>
+            <w:r>
+              <w:rPr>
+                <w:sz w:val="28"/>
+                <w:lang w:bidi="ar-SA"/>
+              </w:rPr>
+              <w:t>8</w:t>
+            </w:r>
+          </w:p>
+        </w:tc>
+        <w:tc>
+          <w:tcPr>
+            <w:tcW w:w="2877" w:type="dxa"/>
+          </w:tcPr>
+          <w:p>
+            <w:pPr>
+              <w:cnfStyle w:val="000000000000" w:firstRow="0" w:lastRow="0" w:firstColumn="0" w:lastColumn="0" w:oddVBand="0" w:evenVBand="0" w:oddHBand="0" w:evenHBand="0" w:firstRowFirstColumn="0" w:firstRowLastColumn="0" w:lastRowFirstColumn="0" w:lastRowLastColumn="0"/>
+              <w:rPr>
+                <w:sz w:val="28"/>
+                <w:lang w:bidi="ar-SA"/>
+              </w:rPr>
+            </w:pPr>
+            <w:r>
+              <w:rPr>
+                <w:sz w:val="28"/>
+                <w:lang w:bidi="ar-SA"/>
+              </w:rPr>
+              <w:t>Project Outcomes</w:t>
+            </w:r>
+          </w:p>
+        </w:tc>
+        <w:tc>
+          <w:tcPr>
+            <w:tcW w:w="2877" w:type="dxa"/>
+          </w:tcPr>
+          <w:p>
+            <w:pPr>
+              <w:jc w:val="right"/>
+              <w:cnfStyle w:val="000000000000" w:firstRow="0" w:lastRow="0" w:firstColumn="0" w:lastColumn="0" w:oddVBand="0" w:evenVBand="0" w:oddHBand="0" w:evenHBand="0" w:firstRowFirstColumn="0" w:firstRowLastColumn="0" w:lastRowFirstColumn="0" w:lastRowLastColumn="0"/>
+              <w:rPr>
+                <w:sz w:val="28"/>
+                <w:lang w:bidi="ar-SA"/>
+              </w:rPr>
+            </w:pPr>
+            <w:r>
+              <w:rPr>
+                <w:sz w:val="28"/>
+                <w:lang w:bidi="ar-SA"/>
+              </w:rPr>
+              <w:t>16</w:t>
+            </w:r>
+          </w:p>
+        </w:tc>
+      </w:tr>
+      <w:tr>
+        <w:trPr>
+          <w:cnfStyle w:val="000000100000" w:firstRow="0" w:lastRow="0" w:firstColumn="0" w:lastColumn="0" w:oddVBand="0" w:evenVBand="0" w:oddHBand="1" w:evenHBand="0" w:firstRowFirstColumn="0" w:firstRowLastColumn="0" w:lastRowFirstColumn="0" w:lastRowLastColumn="0"/>
+        </w:trPr>
+        <w:tc>
+          <w:tcPr>
+            <w:cnfStyle w:val="001000000000" w:firstRow="0" w:lastRow="0" w:firstColumn="1" w:lastColumn="0" w:oddVBand="0" w:evenVBand="0" w:oddHBand="0" w:evenHBand="0" w:firstRowFirstColumn="0" w:firstRowLastColumn="0" w:lastRowFirstColumn="0" w:lastRowLastColumn="0"/>
+            <w:tcW w:w="2876" w:type="dxa"/>
+          </w:tcPr>
+          <w:p>
+            <w:pPr>
+              <w:rPr>
+                <w:sz w:val="28"/>
+                <w:lang w:bidi="ar-SA"/>
+              </w:rPr>
+            </w:pPr>
+            <w:r>
+              <w:rPr>
+                <w:sz w:val="28"/>
+                <w:lang w:bidi="ar-SA"/>
+              </w:rPr>
+              <w:t>9</w:t>
+            </w:r>
+          </w:p>
+        </w:tc>
+        <w:tc>
+          <w:tcPr>
+            <w:tcW w:w="2877" w:type="dxa"/>
+          </w:tcPr>
+          <w:p>
+            <w:pPr>
+              <w:cnfStyle w:val="000000100000" w:firstRow="0" w:lastRow="0" w:firstColumn="0" w:lastColumn="0" w:oddVBand="0" w:evenVBand="0" w:oddHBand="1" w:evenHBand="0" w:firstRowFirstColumn="0" w:firstRowLastColumn="0" w:lastRowFirstColumn="0" w:lastRowLastColumn="0"/>
+              <w:rPr>
+                <w:sz w:val="28"/>
+                <w:lang w:bidi="ar-SA"/>
+              </w:rPr>
+            </w:pPr>
+            <w:r>
+              <w:rPr>
+                <w:sz w:val="28"/>
+                <w:lang w:bidi="ar-SA"/>
+              </w:rPr>
+              <w:t>Individual Roles</w:t>
+            </w:r>
+          </w:p>
+        </w:tc>
+        <w:tc>
+          <w:tcPr>
+            <w:tcW w:w="2877" w:type="dxa"/>
+          </w:tcPr>
+          <w:p>
+            <w:pPr>
+              <w:jc w:val="right"/>
+              <w:cnfStyle w:val="000000100000" w:firstRow="0" w:lastRow="0" w:firstColumn="0" w:lastColumn="0" w:oddVBand="0" w:evenVBand="0" w:oddHBand="1" w:evenHBand="0" w:firstRowFirstColumn="0" w:firstRowLastColumn="0" w:lastRowFirstColumn="0" w:lastRowLastColumn="0"/>
+              <w:rPr>
+                <w:sz w:val="28"/>
+                <w:lang w:bidi="ar-SA"/>
+              </w:rPr>
+            </w:pPr>
+            <w:r>
+              <w:rPr>
+                <w:sz w:val="28"/>
+                <w:lang w:bidi="ar-SA"/>
+              </w:rPr>
+              <w:t>17</w:t>
+            </w:r>
+          </w:p>
+        </w:tc>
+      </w:tr>
+      <w:tr>
+        <w:tc>
+          <w:tcPr>
+            <w:cnfStyle w:val="001000000000" w:firstRow="0" w:lastRow="0" w:firstColumn="1" w:lastColumn="0" w:oddVBand="0" w:evenVBand="0" w:oddHBand="0" w:evenHBand="0" w:firstRowFirstColumn="0" w:firstRowLastColumn="0" w:lastRowFirstColumn="0" w:lastRowLastColumn="0"/>
+            <w:tcW w:w="2876" w:type="dxa"/>
+          </w:tcPr>
+          <w:p>
+            <w:pPr>
+              <w:rPr>
+                <w:sz w:val="28"/>
+                <w:lang w:bidi="ar-SA"/>
+              </w:rPr>
+            </w:pPr>
+            <w:r>
+              <w:rPr>
+                <w:sz w:val="28"/>
+                <w:lang w:bidi="ar-SA"/>
+              </w:rPr>
+              <w:t>11</w:t>
+            </w:r>
+          </w:p>
+        </w:tc>
+        <w:tc>
+          <w:tcPr>
+            <w:tcW w:w="2877" w:type="dxa"/>
+          </w:tcPr>
+          <w:p>
+            <w:pPr>
+              <w:cnfStyle w:val="000000000000" w:firstRow="0" w:lastRow="0" w:firstColumn="0" w:lastColumn="0" w:oddVBand="0" w:evenVBand="0" w:oddHBand="0" w:evenHBand="0" w:firstRowFirstColumn="0" w:firstRowLastColumn="0" w:lastRowFirstColumn="0" w:lastRowLastColumn="0"/>
+              <w:rPr>
+                <w:sz w:val="28"/>
+                <w:lang w:bidi="ar-SA"/>
+              </w:rPr>
+            </w:pPr>
+            <w:r>
+              <w:rPr>
+                <w:sz w:val="28"/>
+                <w:lang w:bidi="ar-SA"/>
+              </w:rPr>
+              <w:t>Course Subjects</w:t>
+            </w:r>
+          </w:p>
+        </w:tc>
+        <w:tc>
+          <w:tcPr>
+            <w:tcW w:w="2877" w:type="dxa"/>
+          </w:tcPr>
+          <w:p>
+            <w:pPr>
+              <w:jc w:val="right"/>
+              <w:cnfStyle w:val="000000000000" w:firstRow="0" w:lastRow="0" w:firstColumn="0" w:lastColumn="0" w:oddVBand="0" w:evenVBand="0" w:oddHBand="0" w:evenHBand="0" w:firstRowFirstColumn="0" w:firstRowLastColumn="0" w:lastRowFirstColumn="0" w:lastRowLastColumn="0"/>
+              <w:rPr>
+                <w:sz w:val="28"/>
+                <w:lang w:bidi="ar-SA"/>
+              </w:rPr>
+            </w:pPr>
+            <w:r>
+              <w:rPr>
+                <w:sz w:val="28"/>
+                <w:lang w:bidi="ar-SA"/>
+              </w:rPr>
+              <w:t>18</w:t>
+            </w:r>
+          </w:p>
+        </w:tc>
+      </w:tr>
+      <w:tr>
+        <w:trPr>
+          <w:cnfStyle w:val="000000100000" w:firstRow="0" w:lastRow="0" w:firstColumn="0" w:lastColumn="0" w:oddVBand="0" w:evenVBand="0" w:oddHBand="1" w:evenHBand="0" w:firstRowFirstColumn="0" w:firstRowLastColumn="0" w:lastRowFirstColumn="0" w:lastRowLastColumn="0"/>
+        </w:trPr>
+        <w:tc>
+          <w:tcPr>
+            <w:cnfStyle w:val="001000000000" w:firstRow="0" w:lastRow="0" w:firstColumn="1" w:lastColumn="0" w:oddVBand="0" w:evenVBand="0" w:oddHBand="0" w:evenHBand="0" w:firstRowFirstColumn="0" w:firstRowLastColumn="0" w:lastRowFirstColumn="0" w:lastRowLastColumn="0"/>
+            <w:tcW w:w="2876" w:type="dxa"/>
+          </w:tcPr>
+          <w:p>
+            <w:pPr>
+              <w:rPr>
+                <w:sz w:val="28"/>
+                <w:lang w:bidi="ar-SA"/>
+              </w:rPr>
+            </w:pPr>
+            <w:r>
+              <w:rPr>
+                <w:sz w:val="28"/>
+                <w:lang w:bidi="ar-SA"/>
+              </w:rPr>
+              <w:t>12</w:t>
+            </w:r>
+          </w:p>
+        </w:tc>
+        <w:tc>
+          <w:tcPr>
+            <w:tcW w:w="2877" w:type="dxa"/>
+          </w:tcPr>
+          <w:p>
+            <w:pPr>
+              <w:cnfStyle w:val="000000100000" w:firstRow="0" w:lastRow="0" w:firstColumn="0" w:lastColumn="0" w:oddVBand="0" w:evenVBand="0" w:oddHBand="1" w:evenHBand="0" w:firstRowFirstColumn="0" w:firstRowLastColumn="0" w:lastRowFirstColumn="0" w:lastRowLastColumn="0"/>
+              <w:rPr>
+                <w:sz w:val="28"/>
+                <w:lang w:bidi="ar-SA"/>
+              </w:rPr>
+            </w:pPr>
+            <w:r>
+              <w:rPr>
+                <w:sz w:val="28"/>
+                <w:lang w:bidi="ar-SA"/>
+              </w:rPr>
+              <w:t>References</w:t>
+            </w:r>
+          </w:p>
+        </w:tc>
+        <w:tc>
+          <w:tcPr>
+            <w:tcW w:w="2877" w:type="dxa"/>
+          </w:tcPr>
+          <w:p>
+            <w:pPr>
+              <w:jc w:val="right"/>
+              <w:cnfStyle w:val="000000100000" w:firstRow="0" w:lastRow="0" w:firstColumn="0" w:lastColumn="0" w:oddVBand="0" w:evenVBand="0" w:oddHBand="1" w:evenHBand="0" w:firstRowFirstColumn="0" w:firstRowLastColumn="0" w:lastRowFirstColumn="0" w:lastRowLastColumn="0"/>
+              <w:rPr>
+                <w:sz w:val="28"/>
+                <w:lang w:bidi="ar-SA"/>
+              </w:rPr>
+            </w:pPr>
+            <w:r>
+              <w:rPr>
+                <w:sz w:val="28"/>
+                <w:lang w:bidi="ar-SA"/>
+              </w:rPr>
+              <w:t>19</w:t>
+            </w:r>
+          </w:p>
+        </w:tc>
+      </w:tr>
+    </w:tbl>
+    <w:p>
+      <w:pPr>
+        <w:rPr>
+          <w:lang w:bidi="ar-SA"/>
+        </w:rPr>
+      </w:pPr>
+    </w:p>
+    <w:p>
+      <w:pPr>
+        <w:spacing w:line="360" w:lineRule="auto"/>
+        <w:ind w:left="-360"/>
+        <w:jc w:val="center"/>
+        <w:rPr>
+          <w:rFonts w:ascii="Times New Roman" w:hAnsi="Times New Roman" w:cs="Times New Roman"/>
+          <w:color w:val="000000" w:themeColor="text1"/>
+        </w:rPr>
+      </w:pPr>
+    </w:p>
+    <w:p>
+      <w:pPr>
+        <w:spacing w:line="360" w:lineRule="auto"/>
+        <w:ind w:left="-360"/>
+        <w:jc w:val="center"/>
+        <w:rPr>
+          <w:rFonts w:ascii="Times New Roman" w:hAnsi="Times New Roman" w:cs="Times New Roman"/>
+          <w:color w:val="000000" w:themeColor="text1"/>
+        </w:rPr>
+      </w:pPr>
+    </w:p>
+    <w:p>
+      <w:pPr>
+        <w:spacing w:line="360" w:lineRule="auto"/>
+        <w:ind w:left="-360"/>
+        <w:jc w:val="center"/>
+        <w:rPr>
+          <w:rFonts w:ascii="Times New Roman" w:hAnsi="Times New Roman" w:cs="Times New Roman"/>
+          <w:color w:val="000000" w:themeColor="text1"/>
+        </w:rPr>
+      </w:pPr>
+    </w:p>
+    <w:p>
+      <w:pPr>
+        <w:spacing w:line="360" w:lineRule="auto"/>
+        <w:ind w:left="-360"/>
+        <w:jc w:val="center"/>
+        <w:rPr>
+          <w:rFonts w:ascii="Times New Roman" w:hAnsi="Times New Roman" w:cs="Times New Roman"/>
+          <w:color w:val="000000" w:themeColor="text1"/>
+        </w:rPr>
+      </w:pPr>
+    </w:p>
+    <w:p>
+      <w:pPr>
+        <w:spacing w:line="360" w:lineRule="auto"/>
+        <w:ind w:left="-360"/>
+        <w:jc w:val="center"/>
+        <w:rPr>
+          <w:rFonts w:ascii="Times New Roman" w:hAnsi="Times New Roman" w:cs="Times New Roman"/>
+          <w:color w:val="000000" w:themeColor="text1"/>
+        </w:rPr>
+      </w:pPr>
+    </w:p>
+    <w:p>
+      <w:pPr>
+        <w:spacing w:line="360" w:lineRule="auto"/>
+        <w:ind w:left="-360"/>
+        <w:jc w:val="center"/>
+        <w:rPr>
+          <w:rFonts w:ascii="Times New Roman" w:hAnsi="Times New Roman" w:cs="Times New Roman"/>
+          <w:color w:val="000000" w:themeColor="text1"/>
+        </w:rPr>
+      </w:pPr>
+    </w:p>
+    <w:p>
+      <w:pPr>
+        <w:spacing w:line="360" w:lineRule="auto"/>
+        <w:ind w:left="-360"/>
+        <w:jc w:val="center"/>
+        <w:rPr>
+          <w:rFonts w:ascii="Times New Roman" w:hAnsi="Times New Roman" w:cs="Times New Roman"/>
+          <w:color w:val="000000" w:themeColor="text1"/>
+        </w:rPr>
+      </w:pPr>
+    </w:p>
+    <w:p>
+      <w:pPr>
+        <w:spacing w:line="360" w:lineRule="auto"/>
+        <w:ind w:left="-360"/>
+        <w:jc w:val="center"/>
+        <w:rPr>
+          <w:rFonts w:ascii="Times New Roman" w:hAnsi="Times New Roman" w:cs="Times New Roman"/>
+          <w:color w:val="000000" w:themeColor="text1"/>
+        </w:rPr>
+      </w:pPr>
+    </w:p>
+    <w:p>
+      <w:pPr>
+        <w:spacing w:line="360" w:lineRule="auto"/>
+        <w:ind w:left="-360"/>
+        <w:jc w:val="center"/>
+        <w:rPr>
+          <w:rFonts w:ascii="Times New Roman" w:hAnsi="Times New Roman" w:cs="Times New Roman"/>
+          <w:color w:val="000000" w:themeColor="text1"/>
+        </w:rPr>
+      </w:pPr>
+    </w:p>
+    <w:p>
+      <w:pPr>
+        <w:spacing w:line="360" w:lineRule="auto"/>
+        <w:ind w:left="-360"/>
+        <w:jc w:val="center"/>
+        <w:rPr>
+          <w:rFonts w:ascii="Times New Roman" w:hAnsi="Times New Roman" w:cs="Times New Roman"/>
+          <w:color w:val="000000" w:themeColor="text1"/>
+        </w:rPr>
+      </w:pPr>
+    </w:p>
+    <w:p>
+      <w:pPr>
+        <w:spacing w:line="360" w:lineRule="auto"/>
+        <w:ind w:left="-360"/>
+        <w:jc w:val="center"/>
+        <w:rPr>
+          <w:rFonts w:ascii="Times New Roman" w:hAnsi="Times New Roman" w:cs="Times New Roman"/>
+          <w:color w:val="000000" w:themeColor="text1"/>
+        </w:rPr>
+      </w:pPr>
+    </w:p>
+    <w:p>
+      <w:pPr>
+        <w:spacing w:line="360" w:lineRule="auto"/>
+        <w:ind w:left="-360"/>
+        <w:jc w:val="center"/>
+        <w:rPr>
+          <w:rFonts w:ascii="Times New Roman" w:hAnsi="Times New Roman" w:cs="Times New Roman"/>
+          <w:color w:val="000000" w:themeColor="text1"/>
+        </w:rPr>
+      </w:pPr>
+    </w:p>
+    <w:p>
+      <w:pPr>
+        <w:spacing w:line="360" w:lineRule="auto"/>
+        <w:ind w:left="-360"/>
+        <w:jc w:val="center"/>
+        <w:rPr>
+          <w:rFonts w:ascii="Times New Roman" w:hAnsi="Times New Roman" w:cs="Times New Roman"/>
+          <w:color w:val="000000" w:themeColor="text1"/>
+        </w:rPr>
+      </w:pPr>
+    </w:p>
+    <w:p>
+      <w:pPr>
+        <w:spacing w:line="360" w:lineRule="auto"/>
+        <w:ind w:left="-360"/>
+        <w:jc w:val="center"/>
+        <w:rPr>
+          <w:rFonts w:ascii="Times New Roman" w:hAnsi="Times New Roman" w:cs="Times New Roman"/>
+          <w:color w:val="000000" w:themeColor="text1"/>
+        </w:rPr>
+      </w:pPr>
+    </w:p>
+    <w:p>
+      <w:pPr>
+        <w:pStyle w:val="TOCHeading"/>
+        <w:numPr>
+          <w:ilvl w:val="0"/>
+          <w:numId w:val="5"/>
+        </w:numPr>
         <w:rPr>
           <w:rStyle w:val="Emphasis"/>
           <w:rFonts w:ascii="Times New Roman" w:hAnsi="Times New Roman" w:cs="Times New Roman"/>
@@ -766,18 +1851,32 @@
         <w:rPr>
           <w:rFonts w:ascii="Times New Roman" w:hAnsi="Times New Roman" w:cs="Times New Roman"/>
           <w:b/>
+          <w:color w:val="000000" w:themeColor="text1"/>
+        </w:rPr>
+        <w:t>M</w:t>
+      </w:r>
+      <w:r>
+        <w:rPr>
+          <w:rFonts w:ascii="Times New Roman" w:hAnsi="Times New Roman" w:cs="Times New Roman"/>
+          <w:b/>
+          <w:color w:val="000000" w:themeColor="text1"/>
+        </w:rPr>
+        <w:t>entor Consent Form</w:t>
+      </w:r>
+      <w:r>
+        <w:rPr>
+          <w:rFonts w:ascii="Times New Roman" w:hAnsi="Times New Roman" w:cs="Times New Roman"/>
+          <w:b/>
           <w:bCs/>
           <w:noProof/>
-          <w:color w:val="000000" w:themeColor="text1"/>
           <w:sz w:val="24"/>
           <w:szCs w:val="24"/>
           <w:shd w:val="clear" w:color="auto" w:fill="FFFFFF"/>
         </w:rPr>
-        <w:lastRenderedPageBreak/>
         <w:drawing>
-          <wp:inline distT="0" distB="0" distL="0" distR="0" wp14:anchorId="2C473028" wp14:editId="39C2C979">
-            <wp:extent cx="5943600" cy="8164195"/>
-            <wp:effectExtent l="0" t="0" r="0" b="8255"/>
+          <wp:inline distT="0" distB="0" distL="0" distR="0" wp14:anchorId="2C473028" wp14:editId="5A1F2310">
+            <wp:extent cx="5753100" cy="7902522"/>
+            <wp:effectExtent l="0" t="0" r="0" b="3810"/>
             <wp:docPr id="3" name="Picture 3"/>
             <wp:cNvGraphicFramePr>
               <a:graphicFrameLocks xmlns:a="http://schemas.openxmlformats.org/drawingml/2006/main" noChangeAspect="1"/>
@@ -790,7 +1889,7 @@
                     <pic:cNvPicPr/>
                   </pic:nvPicPr>
                   <pic:blipFill>
-                    <a:blip r:embed="rId9" cstate="print">
+                    <a:blip r:embed="rId10" cstate="print">
                       <a:extLst>
                         <a:ext uri="{28A0092B-C50C-407E-A947-70E740481C1C}">
                           <a14:useLocalDpi xmlns:a14="http://schemas.microsoft.com/office/drawing/2010/main" val="0"/>
@@ -804,7 +1903,7 @@
                   <pic:spPr>
                     <a:xfrm>
                       <a:off x="0" y="0"/>
-                      <a:ext cx="5943600" cy="8164195"/>
+                      <a:ext cx="5755626" cy="7905991"/>
                     </a:xfrm>
                     <a:prstGeom prst="rect">
                       <a:avLst/>
@@ -819,31 +1918,193 @@
     </w:p>
     <w:p>
       <w:pPr>
-        <w:spacing w:line="360" w:lineRule="auto"/>
-        <w:ind w:left="-360"/>
-        <w:jc w:val="both"/>
-        <w:rPr>
-          <w:rFonts w:ascii="Times New Roman" w:hAnsi="Times New Roman" w:cs="Times New Roman"/>
-          <w:b/>
-          <w:color w:val="000000" w:themeColor="text1"/>
+        <w:pStyle w:val="ListParagraph"/>
+        <w:numPr>
+          <w:ilvl w:val="0"/>
+          <w:numId w:val="5"/>
+        </w:numPr>
+        <w:rPr>
+          <w:rFonts w:ascii="Times New Roman" w:hAnsi="Times New Roman" w:cs="Times New Roman"/>
+          <w:b/>
           <w:sz w:val="32"/>
           <w:szCs w:val="32"/>
         </w:rPr>
       </w:pPr>
-      <w:bookmarkStart w:id="0" w:name="_GoBack"/>
-      <w:bookmarkEnd w:id="0"/>
-    </w:p>
-    <w:p>
-      <w:pPr>
-        <w:rPr>
-          <w:rFonts w:ascii="Times New Roman" w:hAnsi="Times New Roman" w:cs="Times New Roman"/>
-          <w:b/>
-          <w:color w:val="000000" w:themeColor="text1"/>
+      <w:bookmarkStart w:id="0" w:name="_Toc506821320"/>
+      <w:r>
+        <w:rPr>
+          <w:rFonts w:ascii="Times New Roman" w:hAnsi="Times New Roman" w:cs="Times New Roman"/>
+          <w:b/>
           <w:sz w:val="32"/>
           <w:szCs w:val="32"/>
         </w:rPr>
-      </w:pPr>
-      <w:r>
+        <w:t>Project Overview</w:t>
+      </w:r>
+      <w:bookmarkEnd w:id="0"/>
+    </w:p>
+    <w:p>
+      <w:pPr>
+        <w:spacing w:line="360" w:lineRule="auto"/>
+        <w:ind w:left="-360"/>
+        <w:jc w:val="both"/>
+        <w:rPr>
+          <w:rFonts w:ascii="Times New Roman" w:hAnsi="Times New Roman" w:cs="Times New Roman"/>
+          <w:b/>
+          <w:color w:val="000000" w:themeColor="text1"/>
+          <w:sz w:val="40"/>
+        </w:rPr>
+      </w:pPr>
+    </w:p>
+    <w:p>
+      <w:pPr>
+        <w:spacing w:line="360" w:lineRule="auto"/>
+        <w:ind w:left="-360"/>
+        <w:jc w:val="both"/>
+        <w:rPr>
+          <w:rFonts w:ascii="Times New Roman" w:hAnsi="Times New Roman" w:cs="Times New Roman"/>
+          <w:color w:val="000000" w:themeColor="text1"/>
+          <w:sz w:val="24"/>
+          <w:szCs w:val="24"/>
+        </w:rPr>
+      </w:pPr>
+      <w:r>
+        <w:rPr>
+          <w:rFonts w:ascii="Times New Roman" w:hAnsi="Times New Roman" w:cs="Times New Roman"/>
+          <w:color w:val="000000" w:themeColor="text1"/>
+          <w:sz w:val="24"/>
+          <w:szCs w:val="24"/>
+        </w:rPr>
+        <w:t xml:space="preserve">Today the world has become easier than our ancestors could ever think of. We’ve remote controls for televisions, air conditioners or for that matter, pretty much any electronic device. We have the concept of self-driving cars rising up with several companies already at the brink of launching their first models. Our homes have become smarter, for instance, the room’s light can be controlled by an app or even better, it could automatically switch on detecting your presence. </w:t>
+      </w:r>
+    </w:p>
+    <w:p>
+      <w:pPr>
+        <w:spacing w:line="360" w:lineRule="auto"/>
+        <w:ind w:left="-360"/>
+        <w:jc w:val="both"/>
+        <w:rPr>
+          <w:rFonts w:ascii="Times New Roman" w:hAnsi="Times New Roman" w:cs="Times New Roman"/>
+          <w:color w:val="000000" w:themeColor="text1"/>
+          <w:sz w:val="24"/>
+          <w:szCs w:val="24"/>
+        </w:rPr>
+      </w:pPr>
+      <w:r>
+        <w:rPr>
+          <w:rFonts w:ascii="Times New Roman" w:hAnsi="Times New Roman" w:cs="Times New Roman"/>
+          <w:color w:val="000000" w:themeColor="text1"/>
+          <w:sz w:val="24"/>
+          <w:szCs w:val="24"/>
+        </w:rPr>
+        <w:t xml:space="preserve">Moving forward with the same idea, we introduce to you, Superhuman. Fundamentally, you can visualize it as a new technique for controlling things. Till date, you had to move your muscles to do anything whether it be switching on the TV, changing AC temperatures, driving cars or as simple as switching on the lights. With this, you need not move your fingers. Just think and ZAP the work’s done. </w:t>
+      </w:r>
+    </w:p>
+    <w:p>
+      <w:pPr>
+        <w:spacing w:line="360" w:lineRule="auto"/>
+        <w:ind w:left="-360"/>
+        <w:jc w:val="both"/>
+        <w:rPr>
+          <w:rFonts w:ascii="Times New Roman" w:hAnsi="Times New Roman" w:cs="Times New Roman"/>
+          <w:color w:val="000000" w:themeColor="text1"/>
+          <w:sz w:val="24"/>
+          <w:szCs w:val="24"/>
+        </w:rPr>
+      </w:pPr>
+      <w:r>
+        <w:rPr>
+          <w:rFonts w:ascii="Times New Roman" w:hAnsi="Times New Roman" w:cs="Times New Roman"/>
+          <w:color w:val="000000" w:themeColor="text1"/>
+          <w:sz w:val="24"/>
+          <w:szCs w:val="24"/>
+        </w:rPr>
+        <w:t>Going a bit deeper, we’ll make use of the fact that every thought in our mind is accompanied by racing neurons across the head’s surface. These neurons lead to different points of our scalp being at slightly different potentials and hence potential differences are born. With an EEG (electroencephalography) device we measure this difference. We amplify the signals, cut out the uncalled-for noise and rule out the discrepancies.</w:t>
+      </w:r>
+    </w:p>
+    <w:p>
+      <w:pPr>
+        <w:spacing w:line="360" w:lineRule="auto"/>
+        <w:ind w:left="-360"/>
+        <w:jc w:val="both"/>
+        <w:rPr>
+          <w:rFonts w:ascii="Times New Roman" w:hAnsi="Times New Roman" w:cs="Times New Roman"/>
+          <w:color w:val="000000" w:themeColor="text1"/>
+          <w:sz w:val="24"/>
+          <w:szCs w:val="24"/>
+        </w:rPr>
+      </w:pPr>
+      <w:r>
+        <w:rPr>
+          <w:rFonts w:ascii="Times New Roman" w:hAnsi="Times New Roman" w:cs="Times New Roman"/>
+          <w:color w:val="000000" w:themeColor="text1"/>
+          <w:sz w:val="24"/>
+          <w:szCs w:val="24"/>
+        </w:rPr>
+        <w:t>Electroencephalography (EEG) is an electrophysiological monitoring method to record electrical activity of the brain. It is typically noninvasive, with the electrodes placed along the scalp.</w:t>
+      </w:r>
+    </w:p>
+    <w:p>
+      <w:pPr>
+        <w:spacing w:line="360" w:lineRule="auto"/>
+        <w:ind w:left="-360"/>
+        <w:jc w:val="both"/>
+        <w:rPr>
+          <w:rFonts w:ascii="Times New Roman" w:hAnsi="Times New Roman" w:cs="Times New Roman"/>
+          <w:color w:val="000000" w:themeColor="text1"/>
+          <w:sz w:val="24"/>
+          <w:szCs w:val="24"/>
+        </w:rPr>
+      </w:pPr>
+      <w:r>
+        <w:rPr>
+          <w:rFonts w:ascii="Times New Roman" w:hAnsi="Times New Roman" w:cs="Times New Roman"/>
+          <w:color w:val="000000" w:themeColor="text1"/>
+          <w:sz w:val="24"/>
+          <w:szCs w:val="24"/>
+        </w:rPr>
+        <w:t>EEG measures voltage fluctuations resulting from ionic current within the neurons of the brain. In clinical contexts, EEG refers to the recording of the brain's spontaneous electrical activity over a period of time, as recorded from multiple electrodes placed on the scalp.</w:t>
+      </w:r>
+    </w:p>
+    <w:p>
+      <w:pPr>
+        <w:spacing w:line="360" w:lineRule="auto"/>
+        <w:ind w:left="-360"/>
+        <w:jc w:val="both"/>
+        <w:rPr>
+          <w:rFonts w:ascii="Times New Roman" w:hAnsi="Times New Roman" w:cs="Times New Roman"/>
+          <w:color w:val="000000" w:themeColor="text1"/>
+          <w:sz w:val="26"/>
+          <w:szCs w:val="26"/>
+        </w:rPr>
+      </w:pPr>
+      <w:r>
+        <w:rPr>
+          <w:rFonts w:ascii="Times New Roman" w:hAnsi="Times New Roman" w:cs="Times New Roman"/>
+          <w:color w:val="000000" w:themeColor="text1"/>
+          <w:sz w:val="24"/>
+          <w:szCs w:val="24"/>
+        </w:rPr>
+        <w:t>After getting our data, we train our model on the gathered data to perform a variety of tasks which is only bounded by one’s creativity.</w:t>
+      </w:r>
+    </w:p>
+    <w:p>
+      <w:pPr>
+        <w:spacing w:line="360" w:lineRule="auto"/>
+        <w:ind w:left="-360"/>
+        <w:jc w:val="both"/>
+        <w:rPr>
+          <w:rFonts w:ascii="Times New Roman" w:hAnsi="Times New Roman" w:cs="Times New Roman"/>
+          <w:color w:val="000000" w:themeColor="text1"/>
+          <w:sz w:val="26"/>
+          <w:szCs w:val="26"/>
+        </w:rPr>
+      </w:pPr>
+    </w:p>
+    <w:p>
+      <w:pPr>
+        <w:spacing w:line="360" w:lineRule="auto"/>
+        <w:ind w:left="-360"/>
+        <w:jc w:val="both"/>
         <w:rPr>
           <w:rFonts w:ascii="Times New Roman" w:hAnsi="Times New Roman" w:cs="Times New Roman"/>
           <w:b/>
@@ -851,18 +2112,18 @@
           <w:sz w:val="32"/>
           <w:szCs w:val="32"/>
         </w:rPr>
-        <w:br w:type="page"/>
-      </w:r>
-    </w:p>
-    <w:p>
-      <w:pPr>
-        <w:spacing w:line="360" w:lineRule="auto"/>
-        <w:ind w:left="-360"/>
-        <w:jc w:val="both"/>
-        <w:rPr>
-          <w:rFonts w:ascii="Times New Roman" w:hAnsi="Times New Roman" w:cs="Times New Roman"/>
-          <w:b/>
-          <w:color w:val="000000" w:themeColor="text1"/>
+      </w:pPr>
+    </w:p>
+    <w:p>
+      <w:pPr>
+        <w:pStyle w:val="ListParagraph"/>
+        <w:numPr>
+          <w:ilvl w:val="0"/>
+          <w:numId w:val="5"/>
+        </w:numPr>
+        <w:rPr>
+          <w:rFonts w:ascii="Times New Roman" w:hAnsi="Times New Roman" w:cs="Times New Roman"/>
+          <w:b/>
           <w:sz w:val="32"/>
           <w:szCs w:val="32"/>
         </w:rPr>
@@ -871,11 +2132,10 @@
         <w:rPr>
           <w:rFonts w:ascii="Times New Roman" w:hAnsi="Times New Roman" w:cs="Times New Roman"/>
           <w:b/>
-          <w:color w:val="000000" w:themeColor="text1"/>
           <w:sz w:val="32"/>
           <w:szCs w:val="32"/>
         </w:rPr>
-        <w:t>Project Overview</w:t>
+        <w:t>Need Analysis</w:t>
       </w:r>
     </w:p>
     <w:p>
@@ -888,117 +2148,150 @@
           <w:b/>
           <w:color w:val="000000" w:themeColor="text1"/>
           <w:sz w:val="40"/>
-        </w:rPr>
-      </w:pPr>
-    </w:p>
-    <w:p>
-      <w:pPr>
-        <w:spacing w:line="360" w:lineRule="auto"/>
-        <w:ind w:left="-360"/>
-        <w:jc w:val="both"/>
-        <w:rPr>
-          <w:rFonts w:ascii="Times New Roman" w:hAnsi="Times New Roman" w:cs="Times New Roman"/>
-          <w:color w:val="000000" w:themeColor="text1"/>
-          <w:sz w:val="24"/>
-          <w:szCs w:val="24"/>
-        </w:rPr>
-      </w:pPr>
-      <w:r>
-        <w:rPr>
-          <w:rFonts w:ascii="Times New Roman" w:hAnsi="Times New Roman" w:cs="Times New Roman"/>
-          <w:color w:val="000000" w:themeColor="text1"/>
-          <w:sz w:val="24"/>
-          <w:szCs w:val="24"/>
-        </w:rPr>
-        <w:t xml:space="preserve">Today the world has become easier than our ancestors could ever think of. We’ve remote controls for televisions, air conditioners or for that matter, pretty much any electronic device. We have the concept of self-driving cars rising up with several companies already at the brink of launching their first models. Our homes have become smarter, for instance, the room’s light can be controlled by an app or even better, it could automatically switch on detecting your presence. </w:t>
-      </w:r>
-    </w:p>
-    <w:p>
-      <w:pPr>
-        <w:spacing w:line="360" w:lineRule="auto"/>
-        <w:ind w:left="-360"/>
-        <w:jc w:val="both"/>
-        <w:rPr>
-          <w:rFonts w:ascii="Times New Roman" w:hAnsi="Times New Roman" w:cs="Times New Roman"/>
-          <w:color w:val="000000" w:themeColor="text1"/>
-          <w:sz w:val="24"/>
-          <w:szCs w:val="24"/>
-        </w:rPr>
-      </w:pPr>
-      <w:r>
-        <w:rPr>
-          <w:rFonts w:ascii="Times New Roman" w:hAnsi="Times New Roman" w:cs="Times New Roman"/>
-          <w:color w:val="000000" w:themeColor="text1"/>
-          <w:sz w:val="24"/>
-          <w:szCs w:val="24"/>
-        </w:rPr>
-        <w:t xml:space="preserve">Moving forward with the same idea, we introduce to you, Superhuman. Fundamentally, you can visualize it as a new technique for controlling things. Till date, you had to move your muscles to do anything whether it be switching on the TV, changing AC temperatures, driving cars or as simple as switching on the lights. With this, you need not move your fingers. Just think and ZAP the work’s done. </w:t>
-      </w:r>
-    </w:p>
-    <w:p>
-      <w:pPr>
-        <w:spacing w:line="360" w:lineRule="auto"/>
-        <w:ind w:left="-360"/>
-        <w:jc w:val="both"/>
-        <w:rPr>
-          <w:rFonts w:ascii="Times New Roman" w:hAnsi="Times New Roman" w:cs="Times New Roman"/>
-          <w:color w:val="000000" w:themeColor="text1"/>
-          <w:sz w:val="24"/>
-          <w:szCs w:val="24"/>
-        </w:rPr>
-      </w:pPr>
-      <w:r>
-        <w:rPr>
-          <w:rFonts w:ascii="Times New Roman" w:hAnsi="Times New Roman" w:cs="Times New Roman"/>
-          <w:color w:val="000000" w:themeColor="text1"/>
-          <w:sz w:val="24"/>
-          <w:szCs w:val="24"/>
-        </w:rPr>
-        <w:t>Going a bit deeper, we’ll make use of the fact that every thought in our mind is accompanied by racing neurons across the head’s surface. These neurons lead to different points of our scalp being at slightly different potentials and hence potential differences are born. With an EEG (electroencephalography) device we measure this difference. We amplify the signals, cut out the uncalled-for noise and rule out the discrepancies.</w:t>
-      </w:r>
-    </w:p>
-    <w:p>
-      <w:pPr>
-        <w:spacing w:line="360" w:lineRule="auto"/>
-        <w:ind w:left="-360"/>
-        <w:jc w:val="both"/>
-        <w:rPr>
-          <w:rFonts w:ascii="Times New Roman" w:hAnsi="Times New Roman" w:cs="Times New Roman"/>
-          <w:color w:val="000000" w:themeColor="text1"/>
-          <w:sz w:val="24"/>
-          <w:szCs w:val="24"/>
-        </w:rPr>
-      </w:pPr>
-      <w:r>
-        <w:rPr>
-          <w:rFonts w:ascii="Times New Roman" w:hAnsi="Times New Roman" w:cs="Times New Roman"/>
-          <w:color w:val="000000" w:themeColor="text1"/>
-          <w:sz w:val="24"/>
-          <w:szCs w:val="24"/>
-        </w:rPr>
-        <w:t>Electroencephalography (EEG) is an electrophysiological monitoring method to record electrical activity of the brain. It is typically noninvasive, with the electrodes placed along the scalp.</w:t>
-      </w:r>
-    </w:p>
-    <w:p>
-      <w:pPr>
-        <w:spacing w:line="360" w:lineRule="auto"/>
-        <w:ind w:left="-360"/>
-        <w:jc w:val="both"/>
-        <w:rPr>
-          <w:rFonts w:ascii="Times New Roman" w:hAnsi="Times New Roman" w:cs="Times New Roman"/>
-          <w:color w:val="000000" w:themeColor="text1"/>
-          <w:sz w:val="24"/>
-          <w:szCs w:val="24"/>
-        </w:rPr>
-      </w:pPr>
-      <w:r>
-        <w:rPr>
-          <w:rFonts w:ascii="Times New Roman" w:hAnsi="Times New Roman" w:cs="Times New Roman"/>
-          <w:color w:val="000000" w:themeColor="text1"/>
-          <w:sz w:val="24"/>
-          <w:szCs w:val="24"/>
-        </w:rPr>
-        <w:t>EEG measures voltage fluctuations resulting from ionic current within the neurons of the brain. In clinical contexts, EEG refers to the recording of the brain's spontaneous electrical activity over a period of time, as recorded from multiple electrodes placed on the scalp.</w:t>
+          <w:szCs w:val="40"/>
+        </w:rPr>
+      </w:pPr>
+    </w:p>
+    <w:p>
+      <w:pPr>
+        <w:pStyle w:val="ListParagraph"/>
+        <w:numPr>
+          <w:ilvl w:val="0"/>
+          <w:numId w:val="6"/>
+        </w:numPr>
+        <w:spacing w:line="360" w:lineRule="auto"/>
+        <w:jc w:val="both"/>
+        <w:rPr>
+          <w:rFonts w:ascii="Times New Roman" w:hAnsi="Times New Roman" w:cs="Times New Roman"/>
+          <w:color w:val="000000" w:themeColor="text1"/>
+          <w:sz w:val="24"/>
+          <w:szCs w:val="24"/>
+        </w:rPr>
+      </w:pPr>
+      <w:r>
+        <w:rPr>
+          <w:rFonts w:ascii="Times New Roman" w:hAnsi="Times New Roman" w:cs="Times New Roman"/>
+          <w:color w:val="000000" w:themeColor="text1"/>
+          <w:sz w:val="24"/>
+          <w:szCs w:val="24"/>
+        </w:rPr>
+        <w:t>The world is running faster than ever imagined. People are in a constant haste. Time is becoming as crucial an entity as money. From top businesses to a common man, everyone wants to save time. And our project aims to do exactly what they want by replacing the need to move, for things like controlling lights or fans.</w:t>
+      </w:r>
+    </w:p>
+    <w:p>
+      <w:pPr>
+        <w:pStyle w:val="ListParagraph"/>
+        <w:numPr>
+          <w:ilvl w:val="0"/>
+          <w:numId w:val="6"/>
+        </w:numPr>
+        <w:spacing w:line="360" w:lineRule="auto"/>
+        <w:jc w:val="both"/>
+        <w:rPr>
+          <w:rFonts w:ascii="Times New Roman" w:hAnsi="Times New Roman" w:cs="Times New Roman"/>
+          <w:color w:val="000000" w:themeColor="text1"/>
+          <w:sz w:val="24"/>
+          <w:szCs w:val="24"/>
+        </w:rPr>
+      </w:pPr>
+      <w:r>
+        <w:rPr>
+          <w:rFonts w:ascii="Times New Roman" w:hAnsi="Times New Roman" w:cs="Times New Roman"/>
+          <w:color w:val="000000" w:themeColor="text1"/>
+          <w:sz w:val="24"/>
+          <w:szCs w:val="24"/>
+        </w:rPr>
+        <w:t xml:space="preserve">Secondly, since, things would be controlled by brain, it would reduce the dependence of </w:t>
+      </w:r>
+      <w:r>
+        <w:rPr>
+          <w:rFonts w:ascii="Times New Roman" w:hAnsi="Times New Roman" w:cs="Times New Roman"/>
+          <w:i/>
+          <w:color w:val="000000" w:themeColor="text1"/>
+          <w:sz w:val="24"/>
+          <w:szCs w:val="24"/>
+        </w:rPr>
+        <w:t>day to day chores</w:t>
+      </w:r>
+      <w:r>
+        <w:rPr>
+          <w:rFonts w:ascii="Times New Roman" w:hAnsi="Times New Roman" w:cs="Times New Roman"/>
+          <w:color w:val="000000" w:themeColor="text1"/>
+          <w:sz w:val="24"/>
+          <w:szCs w:val="24"/>
+        </w:rPr>
+        <w:t xml:space="preserve"> on limbs. So, people with physical disabilities will no longer be dependent on others for fulfilling basic requirements. So, for example, a man with no hands can switch on or off lights of his/her room without calling out for help. A person with problems in walking, would no longer need to rely on someone else for steering his wheelchair.</w:t>
+      </w:r>
+    </w:p>
+    <w:p>
+      <w:pPr>
+        <w:pStyle w:val="ListParagraph"/>
+        <w:numPr>
+          <w:ilvl w:val="0"/>
+          <w:numId w:val="6"/>
+        </w:numPr>
+        <w:spacing w:line="360" w:lineRule="auto"/>
+        <w:jc w:val="both"/>
+        <w:rPr>
+          <w:rFonts w:ascii="Times New Roman" w:hAnsi="Times New Roman" w:cs="Times New Roman"/>
+          <w:color w:val="000000" w:themeColor="text1"/>
+          <w:sz w:val="24"/>
+          <w:szCs w:val="24"/>
+        </w:rPr>
+      </w:pPr>
+      <w:r>
+        <w:rPr>
+          <w:rFonts w:ascii="Times New Roman" w:hAnsi="Times New Roman" w:cs="Times New Roman"/>
+          <w:color w:val="000000" w:themeColor="text1"/>
+          <w:sz w:val="24"/>
+          <w:szCs w:val="24"/>
+        </w:rPr>
+        <w:t>Yet another case where it can be used is in vehicles. The device can detect when the driver is about to doze off and can warn him/her by sounding alarms or flashing lights thus preventing about 1/5</w:t>
+      </w:r>
+      <w:r>
+        <w:rPr>
+          <w:rFonts w:ascii="Times New Roman" w:hAnsi="Times New Roman" w:cs="Times New Roman"/>
+          <w:color w:val="000000" w:themeColor="text1"/>
+          <w:sz w:val="24"/>
+          <w:szCs w:val="24"/>
+          <w:vertAlign w:val="superscript"/>
+        </w:rPr>
+        <w:t>th</w:t>
+      </w:r>
+      <w:r>
+        <w:rPr>
+          <w:rFonts w:ascii="Times New Roman" w:hAnsi="Times New Roman" w:cs="Times New Roman"/>
+          <w:color w:val="000000" w:themeColor="text1"/>
+          <w:sz w:val="24"/>
+          <w:szCs w:val="24"/>
+        </w:rPr>
+        <w:t xml:space="preserve"> of all road accidents. </w:t>
+      </w:r>
+    </w:p>
+    <w:p>
+      <w:pPr>
+        <w:pStyle w:val="ListParagraph"/>
+        <w:numPr>
+          <w:ilvl w:val="0"/>
+          <w:numId w:val="6"/>
+        </w:numPr>
+        <w:spacing w:line="360" w:lineRule="auto"/>
+        <w:jc w:val="both"/>
+        <w:rPr>
+          <w:rFonts w:ascii="Times New Roman" w:hAnsi="Times New Roman" w:cs="Times New Roman"/>
+          <w:color w:val="000000" w:themeColor="text1"/>
+          <w:sz w:val="24"/>
+          <w:szCs w:val="24"/>
+        </w:rPr>
+      </w:pPr>
+      <w:r>
+        <w:rPr>
+          <w:rFonts w:ascii="Times New Roman" w:hAnsi="Times New Roman" w:cs="Times New Roman"/>
+          <w:color w:val="000000" w:themeColor="text1"/>
+          <w:sz w:val="24"/>
+          <w:szCs w:val="24"/>
+        </w:rPr>
+        <w:t xml:space="preserve">Apart from improving lifestyles, this can also be used for leisure activities like gaming. An EEG system could prompt a video game character to move forward on a screen if electrodes pick up brain wave patterns associated with smiling. The character could then stop moving if a pattern for frown is detected. </w:t>
       </w:r>
     </w:p>
     <w:p>
@@ -1013,15 +2306,6 @@
           <w:szCs w:val="26"/>
         </w:rPr>
       </w:pPr>
-      <w:r>
-        <w:rPr>
-          <w:rFonts w:ascii="Times New Roman" w:hAnsi="Times New Roman" w:cs="Times New Roman"/>
-          <w:color w:val="000000" w:themeColor="text1"/>
-          <w:sz w:val="24"/>
-          <w:szCs w:val="24"/>
-        </w:rPr>
-        <w:t>After getting our data, we train our model on the gathered data to perform a variety of tasks which is only bounded by one’s creativity.</w:t>
-      </w:r>
     </w:p>
     <w:p>
       <w:pPr>
@@ -1043,290 +2327,64 @@
         <w:jc w:val="both"/>
         <w:rPr>
           <w:rFonts w:ascii="Times New Roman" w:hAnsi="Times New Roman" w:cs="Times New Roman"/>
-          <w:b/>
+          <w:color w:val="000000" w:themeColor="text1"/>
+          <w:sz w:val="26"/>
+          <w:szCs w:val="26"/>
+        </w:rPr>
+      </w:pPr>
+      <w:r>
+        <w:rPr>
+          <w:rFonts w:ascii="Times New Roman" w:hAnsi="Times New Roman" w:cs="Times New Roman"/>
+          <w:color w:val="000000" w:themeColor="text1"/>
+          <w:sz w:val="26"/>
+          <w:szCs w:val="26"/>
+        </w:rPr>
+        <w:br w:type="page"/>
+      </w:r>
+    </w:p>
+    <w:p>
+      <w:pPr>
+        <w:pStyle w:val="ListParagraph"/>
+        <w:numPr>
+          <w:ilvl w:val="0"/>
+          <w:numId w:val="5"/>
+        </w:numPr>
+        <w:spacing w:line="360" w:lineRule="auto"/>
+        <w:jc w:val="both"/>
+        <w:rPr>
+          <w:rFonts w:ascii="Times New Roman" w:hAnsi="Times New Roman" w:cs="Times New Roman"/>
+          <w:b/>
+          <w:bCs/>
           <w:color w:val="000000" w:themeColor="text1"/>
           <w:sz w:val="32"/>
           <w:szCs w:val="32"/>
         </w:rPr>
       </w:pPr>
-    </w:p>
-    <w:p>
-      <w:pPr>
-        <w:spacing w:line="360" w:lineRule="auto"/>
-        <w:ind w:left="-360"/>
-        <w:jc w:val="both"/>
-        <w:rPr>
-          <w:rFonts w:ascii="Times New Roman" w:hAnsi="Times New Roman" w:cs="Times New Roman"/>
-          <w:b/>
+      <w:r>
+        <w:rPr>
+          <w:rFonts w:ascii="Times New Roman" w:hAnsi="Times New Roman" w:cs="Times New Roman"/>
+          <w:b/>
+          <w:bCs/>
           <w:color w:val="000000" w:themeColor="text1"/>
           <w:sz w:val="32"/>
           <w:szCs w:val="32"/>
         </w:rPr>
-      </w:pPr>
-      <w:r>
-        <w:rPr>
-          <w:rFonts w:ascii="Times New Roman" w:hAnsi="Times New Roman" w:cs="Times New Roman"/>
-          <w:b/>
+        <w:t>LITERATURE SURVEY</w:t>
+      </w:r>
+    </w:p>
+    <w:p>
+      <w:pPr>
+        <w:spacing w:line="360" w:lineRule="auto"/>
+        <w:ind w:left="-360"/>
+        <w:jc w:val="both"/>
+        <w:rPr>
+          <w:rFonts w:ascii="Times New Roman" w:hAnsi="Times New Roman" w:cs="Times New Roman"/>
+          <w:b/>
+          <w:bCs/>
           <w:color w:val="000000" w:themeColor="text1"/>
           <w:sz w:val="32"/>
           <w:szCs w:val="32"/>
         </w:rPr>
-        <w:t>Need Analysis</w:t>
-      </w:r>
-    </w:p>
-    <w:p>
-      <w:pPr>
-        <w:spacing w:line="360" w:lineRule="auto"/>
-        <w:ind w:left="-360"/>
-        <w:jc w:val="both"/>
-        <w:rPr>
-          <w:rFonts w:ascii="Times New Roman" w:hAnsi="Times New Roman" w:cs="Times New Roman"/>
-          <w:b/>
-          <w:color w:val="000000" w:themeColor="text1"/>
-          <w:sz w:val="40"/>
-          <w:szCs w:val="40"/>
-        </w:rPr>
-      </w:pPr>
-    </w:p>
-    <w:p>
-      <w:pPr>
-        <w:spacing w:line="360" w:lineRule="auto"/>
-        <w:ind w:left="-360"/>
-        <w:jc w:val="both"/>
-        <w:rPr>
-          <w:rFonts w:ascii="Times New Roman" w:hAnsi="Times New Roman" w:cs="Times New Roman"/>
-          <w:color w:val="000000" w:themeColor="text1"/>
-          <w:sz w:val="24"/>
-          <w:szCs w:val="24"/>
-        </w:rPr>
-      </w:pPr>
-      <w:r>
-        <w:rPr>
-          <w:rFonts w:ascii="Times New Roman" w:hAnsi="Times New Roman" w:cs="Times New Roman"/>
-          <w:color w:val="000000" w:themeColor="text1"/>
-          <w:sz w:val="24"/>
-          <w:szCs w:val="24"/>
-        </w:rPr>
-        <w:t>The world is running faster than ever imagined. People are in a constant haste. Time is becoming as crucial an entity as money. From top businesses to a common man, everyone wants to save time. And our project aims to do exactly what they want by replacing the need to move, for things like controlling lights or fans.</w:t>
-      </w:r>
-    </w:p>
-    <w:p>
-      <w:pPr>
-        <w:spacing w:line="360" w:lineRule="auto"/>
-        <w:ind w:left="-360"/>
-        <w:jc w:val="both"/>
-        <w:rPr>
-          <w:rFonts w:ascii="Times New Roman" w:hAnsi="Times New Roman" w:cs="Times New Roman"/>
-          <w:color w:val="000000" w:themeColor="text1"/>
-          <w:sz w:val="24"/>
-          <w:szCs w:val="24"/>
-        </w:rPr>
-      </w:pPr>
-      <w:r>
-        <w:rPr>
-          <w:rFonts w:ascii="Times New Roman" w:hAnsi="Times New Roman" w:cs="Times New Roman"/>
-          <w:color w:val="000000" w:themeColor="text1"/>
-          <w:sz w:val="24"/>
-          <w:szCs w:val="24"/>
-        </w:rPr>
-        <w:t xml:space="preserve">Secondly, since, things would be controlled by brain, it would reduce the dependence of </w:t>
-      </w:r>
-      <w:r>
-        <w:rPr>
-          <w:rFonts w:ascii="Times New Roman" w:hAnsi="Times New Roman" w:cs="Times New Roman"/>
-          <w:i/>
-          <w:color w:val="000000" w:themeColor="text1"/>
-          <w:sz w:val="24"/>
-          <w:szCs w:val="24"/>
-        </w:rPr>
-        <w:t>day to day chores</w:t>
-      </w:r>
-      <w:r>
-        <w:rPr>
-          <w:rFonts w:ascii="Times New Roman" w:hAnsi="Times New Roman" w:cs="Times New Roman"/>
-          <w:color w:val="000000" w:themeColor="text1"/>
-          <w:sz w:val="24"/>
-          <w:szCs w:val="24"/>
-        </w:rPr>
-        <w:t xml:space="preserve"> on limbs. So, people with physical disabilities will no longer be dependent on others for fulfilling basic requirements. So, for example, a man with no hands can switch on or off lights of his/her room without calling out for help. A person with problems in walking, would no longer need to rely on someone else for steering his wheelchair.</w:t>
-      </w:r>
-    </w:p>
-    <w:p>
-      <w:pPr>
-        <w:spacing w:line="360" w:lineRule="auto"/>
-        <w:ind w:left="-360"/>
-        <w:jc w:val="both"/>
-        <w:rPr>
-          <w:rFonts w:ascii="Times New Roman" w:hAnsi="Times New Roman" w:cs="Times New Roman"/>
-          <w:color w:val="000000" w:themeColor="text1"/>
-          <w:sz w:val="24"/>
-          <w:szCs w:val="24"/>
-        </w:rPr>
-      </w:pPr>
-      <w:r>
-        <w:rPr>
-          <w:rFonts w:ascii="Times New Roman" w:hAnsi="Times New Roman" w:cs="Times New Roman"/>
-          <w:color w:val="000000" w:themeColor="text1"/>
-          <w:sz w:val="24"/>
-          <w:szCs w:val="24"/>
-        </w:rPr>
-        <w:t>Yet another case where it can be used is in vehicles. The device can detect when the driver is about to doze off and can warn him/her by sounding alarms or flashing lights thus preventing about 1/5</w:t>
-      </w:r>
-      <w:r>
-        <w:rPr>
-          <w:rFonts w:ascii="Times New Roman" w:hAnsi="Times New Roman" w:cs="Times New Roman"/>
-          <w:color w:val="000000" w:themeColor="text1"/>
-          <w:sz w:val="24"/>
-          <w:szCs w:val="24"/>
-          <w:vertAlign w:val="superscript"/>
-        </w:rPr>
-        <w:t>th</w:t>
-      </w:r>
-      <w:r>
-        <w:rPr>
-          <w:rFonts w:ascii="Times New Roman" w:hAnsi="Times New Roman" w:cs="Times New Roman"/>
-          <w:color w:val="000000" w:themeColor="text1"/>
-          <w:sz w:val="24"/>
-          <w:szCs w:val="24"/>
-        </w:rPr>
-        <w:t xml:space="preserve"> of all road accidents. </w:t>
-      </w:r>
-    </w:p>
-    <w:p>
-      <w:pPr>
-        <w:spacing w:line="360" w:lineRule="auto"/>
-        <w:ind w:left="-360"/>
-        <w:jc w:val="both"/>
-        <w:rPr>
-          <w:rFonts w:ascii="Times New Roman" w:hAnsi="Times New Roman" w:cs="Times New Roman"/>
-          <w:color w:val="000000" w:themeColor="text1"/>
-          <w:sz w:val="24"/>
-          <w:szCs w:val="24"/>
-        </w:rPr>
-      </w:pPr>
-      <w:r>
-        <w:rPr>
-          <w:rFonts w:ascii="Times New Roman" w:hAnsi="Times New Roman" w:cs="Times New Roman"/>
-          <w:color w:val="000000" w:themeColor="text1"/>
-          <w:sz w:val="24"/>
-          <w:szCs w:val="24"/>
-        </w:rPr>
-        <w:t xml:space="preserve">Apart from improving lifestyles, this can also be used for leisure activities like gaming. An EEG system could prompt a video game character to move forward on a screen if electrodes pick up brain wave patterns associated with smiling. The character could then stop moving if a pattern for frown is detected. </w:t>
-      </w:r>
-    </w:p>
-    <w:p>
-      <w:pPr>
-        <w:spacing w:line="360" w:lineRule="auto"/>
-        <w:ind w:left="-360"/>
-        <w:jc w:val="both"/>
-        <w:rPr>
-          <w:rFonts w:ascii="Times New Roman" w:hAnsi="Times New Roman" w:cs="Times New Roman"/>
-          <w:color w:val="000000" w:themeColor="text1"/>
-          <w:sz w:val="26"/>
-          <w:szCs w:val="26"/>
-        </w:rPr>
-      </w:pPr>
-    </w:p>
-    <w:p>
-      <w:pPr>
-        <w:spacing w:line="360" w:lineRule="auto"/>
-        <w:ind w:left="-360"/>
-        <w:jc w:val="both"/>
-        <w:rPr>
-          <w:rFonts w:ascii="Times New Roman" w:hAnsi="Times New Roman" w:cs="Times New Roman"/>
-          <w:color w:val="000000" w:themeColor="text1"/>
-          <w:sz w:val="26"/>
-          <w:szCs w:val="26"/>
-        </w:rPr>
-      </w:pPr>
-    </w:p>
-    <w:p>
-      <w:pPr>
-        <w:spacing w:line="360" w:lineRule="auto"/>
-        <w:ind w:left="-360"/>
-        <w:jc w:val="both"/>
-        <w:rPr>
-          <w:rFonts w:ascii="Times New Roman" w:hAnsi="Times New Roman" w:cs="Times New Roman"/>
-          <w:color w:val="000000" w:themeColor="text1"/>
-          <w:sz w:val="26"/>
-          <w:szCs w:val="26"/>
-        </w:rPr>
-      </w:pPr>
-      <w:r>
-        <w:rPr>
-          <w:rFonts w:ascii="Times New Roman" w:hAnsi="Times New Roman" w:cs="Times New Roman"/>
-          <w:color w:val="000000" w:themeColor="text1"/>
-          <w:sz w:val="26"/>
-          <w:szCs w:val="26"/>
-        </w:rPr>
-        <w:br w:type="page"/>
-      </w:r>
-    </w:p>
-    <w:p>
-      <w:pPr>
-        <w:spacing w:line="360" w:lineRule="auto"/>
-        <w:ind w:left="-360"/>
-        <w:jc w:val="both"/>
-        <w:rPr>
-          <w:rFonts w:ascii="Times New Roman" w:hAnsi="Times New Roman" w:cs="Times New Roman"/>
-          <w:color w:val="000000" w:themeColor="text1"/>
-          <w:sz w:val="24"/>
-          <w:szCs w:val="24"/>
-        </w:rPr>
-      </w:pPr>
-    </w:p>
-    <w:p>
-      <w:pPr>
-        <w:spacing w:line="360" w:lineRule="auto"/>
-        <w:ind w:left="-360"/>
-        <w:jc w:val="both"/>
-        <w:rPr>
-          <w:rFonts w:ascii="Times New Roman" w:hAnsi="Times New Roman" w:cs="Times New Roman"/>
-          <w:color w:val="000000" w:themeColor="text1"/>
-          <w:sz w:val="24"/>
-          <w:szCs w:val="24"/>
-        </w:rPr>
-      </w:pPr>
-    </w:p>
-    <w:p>
-      <w:pPr>
-        <w:spacing w:line="360" w:lineRule="auto"/>
-        <w:ind w:left="-360"/>
-        <w:jc w:val="both"/>
-        <w:rPr>
-          <w:rFonts w:ascii="Times New Roman" w:hAnsi="Times New Roman" w:cs="Times New Roman"/>
-          <w:b/>
-          <w:bCs/>
-          <w:color w:val="000000" w:themeColor="text1"/>
-          <w:sz w:val="32"/>
-          <w:szCs w:val="32"/>
-        </w:rPr>
-      </w:pPr>
-      <w:r>
-        <w:rPr>
-          <w:rFonts w:ascii="Times New Roman" w:hAnsi="Times New Roman" w:cs="Times New Roman"/>
-          <w:b/>
-          <w:bCs/>
-          <w:color w:val="000000" w:themeColor="text1"/>
-          <w:sz w:val="32"/>
-          <w:szCs w:val="32"/>
-        </w:rPr>
-        <w:t>LITERATURE SURVEY</w:t>
-      </w:r>
-    </w:p>
-    <w:p>
-      <w:pPr>
-        <w:spacing w:line="360" w:lineRule="auto"/>
-        <w:ind w:left="-360"/>
-        <w:jc w:val="both"/>
-        <w:rPr>
-          <w:rFonts w:ascii="Times New Roman" w:hAnsi="Times New Roman" w:cs="Times New Roman"/>
-          <w:b/>
-          <w:bCs/>
-          <w:color w:val="000000" w:themeColor="text1"/>
-          <w:sz w:val="32"/>
-          <w:szCs w:val="32"/>
-        </w:rPr>
       </w:pPr>
     </w:p>
     <w:p>
@@ -1488,7 +2546,7 @@
           <w:shd w:val="clear" w:color="auto" w:fill="FFFFFF"/>
         </w:rPr>
         <w:drawing>
-          <wp:inline distT="0" distB="0" distL="0" distR="0" wp14:anchorId="5F824DDD" wp14:editId="00B4FBCB">
+          <wp:inline distT="0" distB="0" distL="0" distR="0" wp14:anchorId="5F824DDD" wp14:editId="0D4503B4">
             <wp:extent cx="5943600" cy="2469515"/>
             <wp:effectExtent l="0" t="0" r="0" b="6985"/>
             <wp:docPr id="4" name="Picture 4"/>
@@ -1503,7 +2561,7 @@
                     <pic:cNvPicPr/>
                   </pic:nvPicPr>
                   <pic:blipFill>
-                    <a:blip r:embed="rId10">
+                    <a:blip r:embed="rId11">
                       <a:extLst>
                         <a:ext uri="{28A0092B-C50C-407E-A947-70E740481C1C}">
                           <a14:useLocalDpi xmlns:a14="http://schemas.microsoft.com/office/drawing/2010/main" val="0"/>
@@ -1755,7 +2813,7 @@
                     <pic:cNvPicPr/>
                   </pic:nvPicPr>
                   <pic:blipFill>
-                    <a:blip r:embed="rId11">
+                    <a:blip r:embed="rId12">
                       <a:extLst>
                         <a:ext uri="{28A0092B-C50C-407E-A947-70E740481C1C}">
                           <a14:useLocalDpi xmlns:a14="http://schemas.microsoft.com/office/drawing/2010/main" val="0"/>
@@ -1905,7 +2963,7 @@
                     <pic:cNvPicPr/>
                   </pic:nvPicPr>
                   <pic:blipFill>
-                    <a:blip r:embed="rId12">
+                    <a:blip r:embed="rId13">
                       <a:extLst>
                         <a:ext uri="{28A0092B-C50C-407E-A947-70E740481C1C}">
                           <a14:useLocalDpi xmlns:a14="http://schemas.microsoft.com/office/drawing/2010/main" val="0"/>
@@ -1938,6 +2996,25 @@
         <w:ind w:left="-360"/>
         <w:jc w:val="both"/>
         <w:rPr>
+          <w:rStyle w:val="Emphasis"/>
+          <w:rFonts w:ascii="Times New Roman" w:hAnsi="Times New Roman" w:cs="Times New Roman"/>
+          <w:b/>
+          <w:bCs/>
+          <w:i w:val="0"/>
+          <w:iCs w:val="0"/>
+          <w:color w:val="000000" w:themeColor="text1"/>
+          <w:sz w:val="24"/>
+          <w:szCs w:val="24"/>
+          <w:shd w:val="clear" w:color="auto" w:fill="FFFFFF"/>
+        </w:rPr>
+      </w:pPr>
+    </w:p>
+    <w:p>
+      <w:pPr>
+        <w:spacing w:line="360" w:lineRule="auto"/>
+        <w:ind w:left="-360"/>
+        <w:jc w:val="both"/>
+        <w:rPr>
           <w:rFonts w:ascii="Times New Roman" w:hAnsi="Times New Roman" w:cs="Times New Roman"/>
           <w:color w:val="000000" w:themeColor="text1"/>
         </w:rPr>
@@ -2154,7 +3231,7 @@
                     <pic:cNvPicPr/>
                   </pic:nvPicPr>
                   <pic:blipFill>
-                    <a:blip r:embed="rId13">
+                    <a:blip r:embed="rId14">
                       <a:extLst>
                         <a:ext uri="{28A0092B-C50C-407E-A947-70E740481C1C}">
                           <a14:useLocalDpi xmlns:a14="http://schemas.microsoft.com/office/drawing/2010/main" val="0"/>
@@ -2379,7 +3456,7 @@
                     <pic:cNvPicPr/>
                   </pic:nvPicPr>
                   <pic:blipFill>
-                    <a:blip r:embed="rId14">
+                    <a:blip r:embed="rId15">
                       <a:extLst>
                         <a:ext uri="{28A0092B-C50C-407E-A947-70E740481C1C}">
                           <a14:useLocalDpi xmlns:a14="http://schemas.microsoft.com/office/drawing/2010/main" val="0"/>
@@ -2458,6 +3535,13 @@
           <w:shd w:val="clear" w:color="auto" w:fill="FFFFFF"/>
         </w:rPr>
       </w:pPr>
+      <w:r>
+        <w:rPr>
+          <w:rFonts w:ascii="Times New Roman" w:hAnsi="Times New Roman" w:cs="Times New Roman"/>
+          <w:color w:val="000000" w:themeColor="text1"/>
+        </w:rPr>
+        <w:t>In our survey, we found that the number of published BCI research articles has been continuously increasing over the 5 years, and in particular the proportions of EEG-based BCI articles have increased the most among various neural signal recording modalities. Although motor-imagery-based BCI paradigms are still being most widely studied, the use of SSVEP and visual P300 paradigms has been steadily increased as these two paradigms require little user training and show high performance.</w:t>
+      </w:r>
     </w:p>
     <w:p>
       <w:pPr>
@@ -2496,19 +3580,18 @@
           <w:shd w:val="clear" w:color="auto" w:fill="FFFFFF"/>
         </w:rPr>
       </w:pPr>
-      <w:r>
-        <w:rPr>
-          <w:rFonts w:ascii="Times New Roman" w:hAnsi="Times New Roman" w:cs="Times New Roman"/>
-          <w:color w:val="000000" w:themeColor="text1"/>
-        </w:rPr>
-        <w:t>In our survey, we found that the number of published BCI research articles has been continuously increasing over the 5 years, and in particular the proportions of EEG-based BCI articles have increased the most among various neural signal recording modalities. Although motor-imagery-based BCI paradigms are still being most widely studied, the use of SSVEP and visual P300 paradigms has been steadily increased as these two paradigms require little user training and show high performance.</w:t>
-      </w:r>
-    </w:p>
-    <w:p>
-      <w:pPr>
-        <w:spacing w:line="360" w:lineRule="auto"/>
-        <w:ind w:left="-360"/>
-        <w:jc w:val="both"/>
+    </w:p>
+    <w:p>
+      <w:pPr>
+        <w:spacing w:line="360" w:lineRule="auto"/>
+        <w:ind w:left="-360"/>
+        <w:jc w:val="both"/>
+        <w:rPr>
+          <w:rFonts w:ascii="Times New Roman" w:hAnsi="Times New Roman" w:cs="Times New Roman"/>
+          <w:color w:val="000000" w:themeColor="text1"/>
+        </w:rPr>
+      </w:pPr>
+      <w:r>
         <w:rPr>
           <w:rStyle w:val="Emphasis"/>
           <w:rFonts w:ascii="Times New Roman" w:hAnsi="Times New Roman" w:cs="Times New Roman"/>
@@ -2521,13 +3604,19 @@
           <w:szCs w:val="24"/>
           <w:shd w:val="clear" w:color="auto" w:fill="FFFFFF"/>
         </w:rPr>
-      </w:pPr>
-    </w:p>
-    <w:p>
-      <w:pPr>
-        <w:spacing w:line="360" w:lineRule="auto"/>
-        <w:ind w:left="-360"/>
-        <w:jc w:val="both"/>
+        <w:t>Emotion</w:t>
+      </w:r>
+      <w:r>
+        <w:rPr>
+          <w:rFonts w:ascii="Times New Roman" w:hAnsi="Times New Roman" w:cs="Times New Roman"/>
+          <w:color w:val="000000" w:themeColor="text1"/>
+          <w:sz w:val="24"/>
+          <w:szCs w:val="24"/>
+          <w:shd w:val="clear" w:color="auto" w:fill="FFFFFF"/>
+        </w:rPr>
+        <w:t> is any </w:t>
+      </w:r>
+      <w:r>
         <w:rPr>
           <w:rStyle w:val="Emphasis"/>
           <w:rFonts w:ascii="Times New Roman" w:hAnsi="Times New Roman" w:cs="Times New Roman"/>
@@ -2540,19 +3629,24 @@
           <w:szCs w:val="24"/>
           <w:shd w:val="clear" w:color="auto" w:fill="FFFFFF"/>
         </w:rPr>
-      </w:pPr>
-    </w:p>
-    <w:p>
-      <w:pPr>
-        <w:spacing w:line="360" w:lineRule="auto"/>
-        <w:ind w:left="-360"/>
-        <w:jc w:val="both"/>
-        <w:rPr>
-          <w:rFonts w:ascii="Times New Roman" w:hAnsi="Times New Roman" w:cs="Times New Roman"/>
-          <w:color w:val="000000" w:themeColor="text1"/>
-        </w:rPr>
-      </w:pPr>
-      <w:r>
+        <w:t>conscious</w:t>
+      </w:r>
+      <w:r>
+        <w:rPr>
+          <w:rFonts w:ascii="Times New Roman" w:hAnsi="Times New Roman" w:cs="Times New Roman"/>
+          <w:color w:val="000000" w:themeColor="text1"/>
+          <w:sz w:val="24"/>
+          <w:szCs w:val="24"/>
+          <w:shd w:val="clear" w:color="auto" w:fill="FFFFFF"/>
+        </w:rPr>
+        <w:t> experience characterized by intense mental activity and a certain degree of pleasure or displeasure. </w:t>
+      </w:r>
+    </w:p>
+    <w:p>
+      <w:pPr>
+        <w:spacing w:line="360" w:lineRule="auto"/>
+        <w:ind w:left="-360"/>
+        <w:jc w:val="both"/>
         <w:rPr>
           <w:rStyle w:val="Emphasis"/>
           <w:rFonts w:ascii="Times New Roman" w:hAnsi="Times New Roman" w:cs="Times New Roman"/>
@@ -2565,19 +3659,13 @@
           <w:szCs w:val="24"/>
           <w:shd w:val="clear" w:color="auto" w:fill="FFFFFF"/>
         </w:rPr>
-        <w:t>Emotion</w:t>
-      </w:r>
-      <w:r>
-        <w:rPr>
-          <w:rFonts w:ascii="Times New Roman" w:hAnsi="Times New Roman" w:cs="Times New Roman"/>
-          <w:color w:val="000000" w:themeColor="text1"/>
-          <w:sz w:val="24"/>
-          <w:szCs w:val="24"/>
-          <w:shd w:val="clear" w:color="auto" w:fill="FFFFFF"/>
-        </w:rPr>
-        <w:t> is any </w:t>
-      </w:r>
-      <w:r>
+      </w:pPr>
+    </w:p>
+    <w:p>
+      <w:pPr>
+        <w:spacing w:line="360" w:lineRule="auto"/>
+        <w:ind w:left="-360"/>
+        <w:jc w:val="both"/>
         <w:rPr>
           <w:rStyle w:val="Emphasis"/>
           <w:rFonts w:ascii="Times New Roman" w:hAnsi="Times New Roman" w:cs="Times New Roman"/>
@@ -2590,18 +3678,7 @@
           <w:szCs w:val="24"/>
           <w:shd w:val="clear" w:color="auto" w:fill="FFFFFF"/>
         </w:rPr>
-        <w:t>conscious</w:t>
-      </w:r>
-      <w:r>
-        <w:rPr>
-          <w:rFonts w:ascii="Times New Roman" w:hAnsi="Times New Roman" w:cs="Times New Roman"/>
-          <w:color w:val="000000" w:themeColor="text1"/>
-          <w:sz w:val="24"/>
-          <w:szCs w:val="24"/>
-          <w:shd w:val="clear" w:color="auto" w:fill="FFFFFF"/>
-        </w:rPr>
-        <w:t> experience characterized by intense mental activity and a certain degree of pleasure or displeasure. </w:t>
-      </w:r>
+      </w:pPr>
     </w:p>
     <w:p>
       <w:pPr>
@@ -2666,42 +3743,22 @@
         <w:ind w:left="-360"/>
         <w:jc w:val="both"/>
         <w:rPr>
-          <w:rStyle w:val="Emphasis"/>
-          <w:rFonts w:ascii="Times New Roman" w:hAnsi="Times New Roman" w:cs="Times New Roman"/>
-          <w:b/>
-          <w:bCs/>
-          <w:i w:val="0"/>
-          <w:iCs w:val="0"/>
-          <w:color w:val="000000" w:themeColor="text1"/>
-          <w:sz w:val="24"/>
-          <w:szCs w:val="24"/>
-          <w:shd w:val="clear" w:color="auto" w:fill="FFFFFF"/>
-        </w:rPr>
-      </w:pPr>
-    </w:p>
-    <w:p>
-      <w:pPr>
-        <w:spacing w:line="360" w:lineRule="auto"/>
-        <w:ind w:left="-360"/>
-        <w:jc w:val="both"/>
-        <w:rPr>
-          <w:rStyle w:val="Emphasis"/>
-          <w:rFonts w:ascii="Times New Roman" w:hAnsi="Times New Roman" w:cs="Times New Roman"/>
-          <w:b/>
-          <w:bCs/>
-          <w:i w:val="0"/>
-          <w:iCs w:val="0"/>
-          <w:color w:val="000000" w:themeColor="text1"/>
-          <w:sz w:val="24"/>
-          <w:szCs w:val="24"/>
-          <w:shd w:val="clear" w:color="auto" w:fill="FFFFFF"/>
-        </w:rPr>
-      </w:pPr>
-    </w:p>
-    <w:p>
-      <w:pPr>
-        <w:spacing w:line="360" w:lineRule="auto"/>
-        <w:ind w:left="-360"/>
+          <w:rFonts w:ascii="Times New Roman" w:hAnsi="Times New Roman" w:cs="Times New Roman"/>
+          <w:b/>
+          <w:color w:val="000000" w:themeColor="text1"/>
+          <w:sz w:val="32"/>
+          <w:szCs w:val="32"/>
+        </w:rPr>
+      </w:pPr>
+    </w:p>
+    <w:p>
+      <w:pPr>
+        <w:pStyle w:val="ListParagraph"/>
+        <w:numPr>
+          <w:ilvl w:val="0"/>
+          <w:numId w:val="5"/>
+        </w:numPr>
+        <w:spacing w:line="360" w:lineRule="auto"/>
         <w:jc w:val="both"/>
         <w:rPr>
           <w:rFonts w:ascii="Times New Roman" w:hAnsi="Times New Roman" w:cs="Times New Roman"/>
@@ -2800,7 +3857,27 @@
           <w:sz w:val="24"/>
           <w:szCs w:val="24"/>
         </w:rPr>
-        <w:t>To develop Machine Learning algorithms for classification.</w:t>
+        <w:t>To develop Machine Learning algorithms for classification</w:t>
+      </w:r>
+      <w:r>
+        <w:rPr>
+          <w:rFonts w:ascii="Times New Roman" w:hAnsi="Times New Roman" w:cs="Times New Roman"/>
+          <w:bCs/>
+          <w:color w:val="000000" w:themeColor="text1"/>
+          <w:sz w:val="24"/>
+          <w:szCs w:val="24"/>
+        </w:rPr>
+        <w:t xml:space="preserve"> the data into various actions</w:t>
+      </w:r>
+      <w:r>
+        <w:rPr>
+          <w:rFonts w:ascii="Times New Roman" w:hAnsi="Times New Roman" w:cs="Times New Roman"/>
+          <w:bCs/>
+          <w:color w:val="000000" w:themeColor="text1"/>
+          <w:sz w:val="24"/>
+          <w:szCs w:val="24"/>
+        </w:rPr>
+        <w:t>.</w:t>
       </w:r>
     </w:p>
     <w:p>
@@ -2827,7 +3904,47 @@
           <w:sz w:val="24"/>
           <w:szCs w:val="24"/>
         </w:rPr>
-        <w:t>To control various devices based on what one thinks.</w:t>
+        <w:t xml:space="preserve">To </w:t>
+      </w:r>
+      <w:r>
+        <w:rPr>
+          <w:rFonts w:ascii="Times New Roman" w:hAnsi="Times New Roman" w:cs="Times New Roman"/>
+          <w:bCs/>
+          <w:color w:val="000000" w:themeColor="text1"/>
+          <w:sz w:val="24"/>
+          <w:szCs w:val="24"/>
+        </w:rPr>
+        <w:t xml:space="preserve">develop a system for </w:t>
+      </w:r>
+      <w:r>
+        <w:rPr>
+          <w:rFonts w:ascii="Times New Roman" w:hAnsi="Times New Roman" w:cs="Times New Roman"/>
+          <w:bCs/>
+          <w:color w:val="000000" w:themeColor="text1"/>
+          <w:sz w:val="24"/>
+          <w:szCs w:val="24"/>
+        </w:rPr>
+        <w:t>control</w:t>
+      </w:r>
+      <w:r>
+        <w:rPr>
+          <w:rFonts w:ascii="Times New Roman" w:hAnsi="Times New Roman" w:cs="Times New Roman"/>
+          <w:bCs/>
+          <w:color w:val="000000" w:themeColor="text1"/>
+          <w:sz w:val="24"/>
+          <w:szCs w:val="24"/>
+        </w:rPr>
+        <w:t>ling</w:t>
+      </w:r>
+      <w:r>
+        <w:rPr>
+          <w:rFonts w:ascii="Times New Roman" w:hAnsi="Times New Roman" w:cs="Times New Roman"/>
+          <w:bCs/>
+          <w:color w:val="000000" w:themeColor="text1"/>
+          <w:sz w:val="24"/>
+          <w:szCs w:val="24"/>
+        </w:rPr>
+        <w:t xml:space="preserve"> devices based on what one thinks.</w:t>
       </w:r>
     </w:p>
     <w:p>
@@ -2854,7 +3971,27 @@
           <w:sz w:val="24"/>
           <w:szCs w:val="24"/>
         </w:rPr>
-        <w:t>Test and validate the final system.</w:t>
+        <w:t>Test and validate the final system</w:t>
+      </w:r>
+      <w:r>
+        <w:rPr>
+          <w:rFonts w:ascii="Times New Roman" w:hAnsi="Times New Roman" w:cs="Times New Roman"/>
+          <w:bCs/>
+          <w:color w:val="000000" w:themeColor="text1"/>
+          <w:sz w:val="24"/>
+          <w:szCs w:val="24"/>
+        </w:rPr>
+        <w:t xml:space="preserve"> in various conditions</w:t>
+      </w:r>
+      <w:r>
+        <w:rPr>
+          <w:rFonts w:ascii="Times New Roman" w:hAnsi="Times New Roman" w:cs="Times New Roman"/>
+          <w:bCs/>
+          <w:color w:val="000000" w:themeColor="text1"/>
+          <w:sz w:val="24"/>
+          <w:szCs w:val="24"/>
+        </w:rPr>
+        <w:t>.</w:t>
       </w:r>
     </w:p>
     <w:p>
@@ -3057,8 +4194,12 @@
     </w:p>
     <w:p>
       <w:pPr>
-        <w:spacing w:line="360" w:lineRule="auto"/>
-        <w:ind w:left="-360"/>
+        <w:pStyle w:val="ListParagraph"/>
+        <w:numPr>
+          <w:ilvl w:val="0"/>
+          <w:numId w:val="5"/>
+        </w:numPr>
+        <w:spacing w:line="360" w:lineRule="auto"/>
         <w:jc w:val="both"/>
         <w:rPr>
           <w:rFonts w:ascii="Times New Roman" w:hAnsi="Times New Roman" w:cs="Times New Roman"/>
@@ -3130,7 +4271,7 @@
             <wp:cNvGraphicFramePr/>
             <a:graphic xmlns:a="http://schemas.openxmlformats.org/drawingml/2006/main">
               <a:graphicData uri="http://schemas.openxmlformats.org/drawingml/2006/diagram">
-                <dgm:relIds xmlns:dgm="http://schemas.openxmlformats.org/drawingml/2006/diagram" xmlns:r="http://schemas.openxmlformats.org/officeDocument/2006/relationships" r:dm="rId15" r:lo="rId16" r:qs="rId17" r:cs="rId18"/>
+                <dgm:relIds xmlns:dgm="http://schemas.openxmlformats.org/drawingml/2006/diagram" xmlns:r="http://schemas.openxmlformats.org/officeDocument/2006/relationships" r:dm="rId16" r:lo="rId17" r:qs="rId18" r:cs="rId19"/>
               </a:graphicData>
             </a:graphic>
           </wp:anchor>
@@ -3178,17 +4319,31 @@
     </w:p>
     <w:p>
       <w:pPr>
-        <w:spacing w:line="360" w:lineRule="auto"/>
-        <w:ind w:left="-360"/>
-        <w:jc w:val="both"/>
-        <w:rPr>
-          <w:rFonts w:ascii="Times New Roman" w:hAnsi="Times New Roman" w:cs="Times New Roman"/>
-          <w:b/>
-          <w:color w:val="000000" w:themeColor="text1"/>
-          <w:sz w:val="24"/>
-          <w:szCs w:val="24"/>
-        </w:rPr>
-      </w:pPr>
+        <w:pStyle w:val="ListParagraph"/>
+        <w:numPr>
+          <w:ilvl w:val="1"/>
+          <w:numId w:val="5"/>
+        </w:numPr>
+        <w:spacing w:line="360" w:lineRule="auto"/>
+        <w:jc w:val="both"/>
+        <w:rPr>
+          <w:rFonts w:ascii="Times New Roman" w:hAnsi="Times New Roman" w:cs="Times New Roman"/>
+          <w:b/>
+          <w:color w:val="000000" w:themeColor="text1"/>
+          <w:sz w:val="24"/>
+          <w:szCs w:val="24"/>
+        </w:rPr>
+      </w:pPr>
+      <w:r>
+        <w:rPr>
+          <w:rFonts w:ascii="Times New Roman" w:hAnsi="Times New Roman" w:cs="Times New Roman"/>
+          <w:b/>
+          <w:color w:val="000000" w:themeColor="text1"/>
+          <w:sz w:val="24"/>
+          <w:szCs w:val="24"/>
+        </w:rPr>
+        <w:t xml:space="preserve"> </w:t>
+      </w:r>
       <w:r>
         <w:rPr>
           <w:rFonts w:ascii="Times New Roman" w:hAnsi="Times New Roman" w:cs="Times New Roman"/>
@@ -3237,17 +4392,31 @@
     </w:p>
     <w:p>
       <w:pPr>
-        <w:spacing w:line="360" w:lineRule="auto"/>
-        <w:ind w:left="-360"/>
-        <w:jc w:val="both"/>
-        <w:rPr>
-          <w:rFonts w:ascii="Times New Roman" w:hAnsi="Times New Roman" w:cs="Times New Roman"/>
-          <w:b/>
-          <w:color w:val="000000" w:themeColor="text1"/>
-          <w:sz w:val="24"/>
-          <w:szCs w:val="24"/>
-        </w:rPr>
-      </w:pPr>
+        <w:pStyle w:val="ListParagraph"/>
+        <w:numPr>
+          <w:ilvl w:val="1"/>
+          <w:numId w:val="5"/>
+        </w:numPr>
+        <w:spacing w:line="360" w:lineRule="auto"/>
+        <w:jc w:val="both"/>
+        <w:rPr>
+          <w:rFonts w:ascii="Times New Roman" w:hAnsi="Times New Roman" w:cs="Times New Roman"/>
+          <w:b/>
+          <w:color w:val="000000" w:themeColor="text1"/>
+          <w:sz w:val="24"/>
+          <w:szCs w:val="24"/>
+        </w:rPr>
+      </w:pPr>
+      <w:r>
+        <w:rPr>
+          <w:rFonts w:ascii="Times New Roman" w:hAnsi="Times New Roman" w:cs="Times New Roman"/>
+          <w:b/>
+          <w:color w:val="000000" w:themeColor="text1"/>
+          <w:sz w:val="24"/>
+          <w:szCs w:val="24"/>
+        </w:rPr>
+        <w:t xml:space="preserve"> </w:t>
+      </w:r>
       <w:r>
         <w:rPr>
           <w:rFonts w:ascii="Times New Roman" w:hAnsi="Times New Roman" w:cs="Times New Roman"/>
@@ -3301,12 +4470,39 @@
         <w:jc w:val="both"/>
         <w:rPr>
           <w:rFonts w:ascii="Times New Roman" w:hAnsi="Times New Roman" w:cs="Times New Roman"/>
-          <w:b/>
-          <w:color w:val="000000" w:themeColor="text1"/>
-          <w:sz w:val="24"/>
-          <w:szCs w:val="24"/>
-        </w:rPr>
-      </w:pPr>
+          <w:color w:val="000000" w:themeColor="text1"/>
+          <w:sz w:val="24"/>
+          <w:szCs w:val="24"/>
+        </w:rPr>
+      </w:pPr>
+    </w:p>
+    <w:p>
+      <w:pPr>
+        <w:pStyle w:val="ListParagraph"/>
+        <w:numPr>
+          <w:ilvl w:val="1"/>
+          <w:numId w:val="5"/>
+        </w:numPr>
+        <w:spacing w:line="360" w:lineRule="auto"/>
+        <w:jc w:val="both"/>
+        <w:rPr>
+          <w:rFonts w:ascii="Times New Roman" w:hAnsi="Times New Roman" w:cs="Times New Roman"/>
+          <w:b/>
+          <w:color w:val="000000" w:themeColor="text1"/>
+          <w:sz w:val="24"/>
+          <w:szCs w:val="24"/>
+        </w:rPr>
+      </w:pPr>
+      <w:r>
+        <w:rPr>
+          <w:rFonts w:ascii="Times New Roman" w:hAnsi="Times New Roman" w:cs="Times New Roman"/>
+          <w:b/>
+          <w:color w:val="000000" w:themeColor="text1"/>
+          <w:sz w:val="24"/>
+          <w:szCs w:val="24"/>
+        </w:rPr>
+        <w:t xml:space="preserve"> </w:t>
+      </w:r>
       <w:r>
         <w:rPr>
           <w:rFonts w:ascii="Times New Roman" w:hAnsi="Times New Roman" w:cs="Times New Roman"/>
@@ -3355,30 +4551,31 @@
     </w:p>
     <w:p>
       <w:pPr>
-        <w:spacing w:line="360" w:lineRule="auto"/>
-        <w:ind w:left="-360"/>
-        <w:jc w:val="both"/>
-        <w:rPr>
-          <w:rFonts w:ascii="Times New Roman" w:hAnsi="Times New Roman" w:cs="Times New Roman"/>
-          <w:color w:val="000000" w:themeColor="text1"/>
-          <w:sz w:val="24"/>
-          <w:szCs w:val="24"/>
-        </w:rPr>
-      </w:pPr>
-    </w:p>
-    <w:p>
-      <w:pPr>
-        <w:spacing w:line="360" w:lineRule="auto"/>
-        <w:ind w:left="-360"/>
-        <w:jc w:val="both"/>
-        <w:rPr>
-          <w:rFonts w:ascii="Times New Roman" w:hAnsi="Times New Roman" w:cs="Times New Roman"/>
-          <w:b/>
-          <w:color w:val="000000" w:themeColor="text1"/>
-          <w:sz w:val="24"/>
-          <w:szCs w:val="24"/>
-        </w:rPr>
-      </w:pPr>
+        <w:pStyle w:val="ListParagraph"/>
+        <w:numPr>
+          <w:ilvl w:val="1"/>
+          <w:numId w:val="5"/>
+        </w:numPr>
+        <w:spacing w:line="360" w:lineRule="auto"/>
+        <w:jc w:val="both"/>
+        <w:rPr>
+          <w:rFonts w:ascii="Times New Roman" w:hAnsi="Times New Roman" w:cs="Times New Roman"/>
+          <w:b/>
+          <w:color w:val="000000" w:themeColor="text1"/>
+          <w:sz w:val="24"/>
+          <w:szCs w:val="24"/>
+        </w:rPr>
+      </w:pPr>
+      <w:r>
+        <w:rPr>
+          <w:rFonts w:ascii="Times New Roman" w:hAnsi="Times New Roman" w:cs="Times New Roman"/>
+          <w:b/>
+          <w:color w:val="000000" w:themeColor="text1"/>
+          <w:sz w:val="24"/>
+          <w:szCs w:val="24"/>
+        </w:rPr>
+        <w:t xml:space="preserve"> </w:t>
+      </w:r>
       <w:r>
         <w:rPr>
           <w:rFonts w:ascii="Times New Roman" w:hAnsi="Times New Roman" w:cs="Times New Roman"/>
@@ -3409,22 +4606,54 @@
           <w:sz w:val="24"/>
           <w:szCs w:val="24"/>
         </w:rPr>
-        <w:t>Construction of an API will be useful for mapping of the actions or thoughts of the users obtained from their EEG signals to the physical actions we want as an output. In our case, we will be mapping the user’s five discrete brain states to the five different kinds of motor movements (forward, backward, left, right and stop) in the wheel chair.</w:t>
-      </w:r>
-    </w:p>
-    <w:p>
-      <w:pPr>
-        <w:spacing w:line="360" w:lineRule="auto"/>
-        <w:ind w:left="-360"/>
-        <w:jc w:val="both"/>
-        <w:rPr>
-          <w:rFonts w:ascii="Times New Roman" w:hAnsi="Times New Roman" w:cs="Times New Roman"/>
-          <w:b/>
-          <w:color w:val="000000" w:themeColor="text1"/>
-          <w:sz w:val="24"/>
-          <w:szCs w:val="24"/>
-        </w:rPr>
-      </w:pPr>
+        <w:t>Construction of an API will be useful for mapping of the actions or thoughts of the users obtained from their EEG signals to the physical actions we want as an output. In our case, we will be mapping the</w:t>
+      </w:r>
+      <w:r>
+        <w:rPr>
+          <w:rFonts w:ascii="Times New Roman" w:hAnsi="Times New Roman" w:cs="Times New Roman"/>
+          <w:color w:val="000000" w:themeColor="text1"/>
+          <w:sz w:val="24"/>
+          <w:szCs w:val="24"/>
+        </w:rPr>
+        <w:t>[</w:t>
+      </w:r>
+      <w:r>
+        <w:rPr>
+          <w:rFonts w:ascii="Times New Roman" w:hAnsi="Times New Roman" w:cs="Times New Roman"/>
+          <w:color w:val="000000" w:themeColor="text1"/>
+          <w:sz w:val="24"/>
+          <w:szCs w:val="24"/>
+        </w:rPr>
+        <w:t xml:space="preserve"> user’s five discrete brain states to the five different kinds of motor movements (forward, backward, left, right and stop) in the wheel chair.</w:t>
+      </w:r>
+    </w:p>
+    <w:p>
+      <w:pPr>
+        <w:pStyle w:val="ListParagraph"/>
+        <w:numPr>
+          <w:ilvl w:val="1"/>
+          <w:numId w:val="5"/>
+        </w:numPr>
+        <w:spacing w:line="360" w:lineRule="auto"/>
+        <w:jc w:val="both"/>
+        <w:rPr>
+          <w:rFonts w:ascii="Times New Roman" w:hAnsi="Times New Roman" w:cs="Times New Roman"/>
+          <w:b/>
+          <w:color w:val="000000" w:themeColor="text1"/>
+          <w:sz w:val="24"/>
+          <w:szCs w:val="24"/>
+        </w:rPr>
+      </w:pPr>
+      <w:r>
+        <w:rPr>
+          <w:rFonts w:ascii="Times New Roman" w:hAnsi="Times New Roman" w:cs="Times New Roman"/>
+          <w:b/>
+          <w:color w:val="000000" w:themeColor="text1"/>
+          <w:sz w:val="24"/>
+          <w:szCs w:val="24"/>
+        </w:rPr>
+        <w:t xml:space="preserve"> </w:t>
+      </w:r>
       <w:r>
         <w:rPr>
           <w:rFonts w:ascii="Times New Roman" w:hAnsi="Times New Roman" w:cs="Times New Roman"/>
@@ -3455,7 +4684,25 @@
           <w:sz w:val="24"/>
           <w:szCs w:val="24"/>
         </w:rPr>
-        <w:t>This is the last phase of our project and includes the ensembling of Arduino microcontroller (along with Xbee) or Raspberry pi microcontroller to operate the modules (forward, backward, left, right, stop) and transmit the instructions though a wireless medium to the wheelchair and make it move or stop.</w:t>
+        <w:t>This is the last phase of our project and includes the ensembling of Arduin</w:t>
+      </w:r>
+      <w:r>
+        <w:rPr>
+          <w:rFonts w:ascii="Times New Roman" w:hAnsi="Times New Roman" w:cs="Times New Roman"/>
+          <w:color w:val="000000" w:themeColor="text1"/>
+          <w:sz w:val="24"/>
+          <w:szCs w:val="24"/>
+        </w:rPr>
+        <w:t>o microcontroller (along with ZigBee) or Raspberry P</w:t>
+      </w:r>
+      <w:r>
+        <w:rPr>
+          <w:rFonts w:ascii="Times New Roman" w:hAnsi="Times New Roman" w:cs="Times New Roman"/>
+          <w:color w:val="000000" w:themeColor="text1"/>
+          <w:sz w:val="24"/>
+          <w:szCs w:val="24"/>
+        </w:rPr>
+        <w:t>i microcontroller to operate the modules (forward, backward, left, right, stop) and transmit the instructions though a wireless medium to the wheelchair and make it move or stop.</w:t>
       </w:r>
     </w:p>
     <w:p>
@@ -3658,8 +4905,12 @@
     </w:p>
     <w:p>
       <w:pPr>
-        <w:spacing w:line="360" w:lineRule="auto"/>
-        <w:ind w:left="-360"/>
+        <w:pStyle w:val="ListParagraph"/>
+        <w:numPr>
+          <w:ilvl w:val="0"/>
+          <w:numId w:val="5"/>
+        </w:numPr>
+        <w:spacing w:line="360" w:lineRule="auto"/>
         <w:jc w:val="both"/>
         <w:rPr>
           <w:rFonts w:ascii="Times New Roman" w:hAnsi="Times New Roman" w:cs="Times New Roman"/>
@@ -3770,7 +5021,7 @@
                     <pic:cNvPicPr/>
                   </pic:nvPicPr>
                   <pic:blipFill>
-                    <a:blip r:embed="rId20" cstate="print">
+                    <a:blip r:embed="rId21" cstate="print">
                       <a:extLst>
                         <a:ext uri="{28A0092B-C50C-407E-A947-70E740481C1C}">
                           <a14:useLocalDpi xmlns:a14="http://schemas.microsoft.com/office/drawing/2010/main" val="0"/>
@@ -3936,6 +5187,24 @@
           <w:szCs w:val="32"/>
         </w:rPr>
       </w:pPr>
+    </w:p>
+    <w:p>
+      <w:pPr>
+        <w:pStyle w:val="ListParagraph"/>
+        <w:numPr>
+          <w:ilvl w:val="0"/>
+          <w:numId w:val="5"/>
+        </w:numPr>
+        <w:spacing w:line="360" w:lineRule="auto"/>
+        <w:jc w:val="both"/>
+        <w:rPr>
+          <w:rFonts w:ascii="Times New Roman" w:hAnsi="Times New Roman" w:cs="Times New Roman"/>
+          <w:b/>
+          <w:color w:val="000000" w:themeColor="text1"/>
+          <w:sz w:val="32"/>
+          <w:szCs w:val="32"/>
+        </w:rPr>
+      </w:pPr>
       <w:r>
         <w:rPr>
           <w:rFonts w:ascii="Times New Roman" w:hAnsi="Times New Roman" w:cs="Times New Roman"/>
@@ -3986,7 +5255,7 @@
           <w:sz w:val="24"/>
           <w:szCs w:val="24"/>
         </w:rPr>
-        <w:t>Develop a system for hospitals for people who cannot walk or speak.</w:t>
+        <w:t>Patients with disabilities will find a new way to move themselves or the things around.</w:t>
       </w:r>
     </w:p>
     <w:p>
@@ -4014,7 +5283,7 @@
           <w:sz w:val="24"/>
           <w:szCs w:val="24"/>
         </w:rPr>
-        <w:t>Patients with disabilities will find a new way to move themselves or the things around.</w:t>
+        <w:t>There’ll be a machine learning model ready to tell which action was just performed.</w:t>
       </w:r>
     </w:p>
     <w:p>
@@ -4042,6 +5311,36 @@
           <w:sz w:val="24"/>
           <w:szCs w:val="24"/>
         </w:rPr>
+        <w:t>Electrical component including motors, wheels and other circuit would function according to brain signals.</w:t>
+      </w:r>
+      <w:bookmarkStart w:id="1" w:name="_GoBack"/>
+      <w:bookmarkEnd w:id="1"/>
+    </w:p>
+    <w:p>
+      <w:pPr>
+        <w:pStyle w:val="ListParagraph"/>
+        <w:numPr>
+          <w:ilvl w:val="0"/>
+          <w:numId w:val="4"/>
+        </w:numPr>
+        <w:spacing w:line="360" w:lineRule="auto"/>
+        <w:jc w:val="both"/>
+        <w:rPr>
+          <w:rFonts w:ascii="Times New Roman" w:hAnsi="Times New Roman" w:cs="Times New Roman"/>
+          <w:bCs/>
+          <w:color w:val="000000" w:themeColor="text1"/>
+          <w:sz w:val="24"/>
+          <w:szCs w:val="24"/>
+        </w:rPr>
+      </w:pPr>
+      <w:r>
+        <w:rPr>
+          <w:rFonts w:ascii="Times New Roman" w:hAnsi="Times New Roman" w:cs="Times New Roman"/>
+          <w:bCs/>
+          <w:color w:val="000000" w:themeColor="text1"/>
+          <w:sz w:val="24"/>
+          <w:szCs w:val="24"/>
+        </w:rPr>
         <w:t>Bringing in specific thoughts in the mind and forbidding others, would in general help increase focus.</w:t>
       </w:r>
     </w:p>
@@ -4070,12 +5369,197 @@
           <w:szCs w:val="28"/>
         </w:rPr>
       </w:pPr>
-      <w:r>
-        <w:rPr>
-          <w:rFonts w:ascii="Times New Roman" w:hAnsi="Times New Roman" w:cs="Times New Roman"/>
+    </w:p>
+    <w:p>
+      <w:pPr>
+        <w:spacing w:line="360" w:lineRule="auto"/>
+        <w:jc w:val="both"/>
+        <w:rPr>
+          <w:rFonts w:ascii="Times New Roman" w:hAnsi="Times New Roman" w:cs="Times New Roman"/>
+          <w:b/>
+          <w:color w:val="000000" w:themeColor="text1"/>
+          <w:sz w:val="28"/>
+          <w:szCs w:val="28"/>
+        </w:rPr>
+      </w:pPr>
+    </w:p>
+    <w:p>
+      <w:pPr>
+        <w:spacing w:line="360" w:lineRule="auto"/>
+        <w:jc w:val="both"/>
+        <w:rPr>
+          <w:rFonts w:ascii="Times New Roman" w:hAnsi="Times New Roman" w:cs="Times New Roman"/>
+          <w:b/>
+          <w:color w:val="000000" w:themeColor="text1"/>
+          <w:sz w:val="28"/>
+          <w:szCs w:val="28"/>
+        </w:rPr>
+      </w:pPr>
+    </w:p>
+    <w:p>
+      <w:pPr>
+        <w:spacing w:line="360" w:lineRule="auto"/>
+        <w:jc w:val="both"/>
+        <w:rPr>
+          <w:rFonts w:ascii="Times New Roman" w:hAnsi="Times New Roman" w:cs="Times New Roman"/>
+          <w:b/>
+          <w:color w:val="000000" w:themeColor="text1"/>
+          <w:sz w:val="28"/>
+          <w:szCs w:val="28"/>
+        </w:rPr>
+      </w:pPr>
+    </w:p>
+    <w:p>
+      <w:pPr>
+        <w:spacing w:line="360" w:lineRule="auto"/>
+        <w:jc w:val="both"/>
+        <w:rPr>
+          <w:rFonts w:ascii="Times New Roman" w:hAnsi="Times New Roman" w:cs="Times New Roman"/>
+          <w:b/>
+          <w:color w:val="000000" w:themeColor="text1"/>
+          <w:sz w:val="28"/>
+          <w:szCs w:val="28"/>
+        </w:rPr>
+      </w:pPr>
+    </w:p>
+    <w:p>
+      <w:pPr>
+        <w:spacing w:line="360" w:lineRule="auto"/>
+        <w:jc w:val="both"/>
+        <w:rPr>
+          <w:rFonts w:ascii="Times New Roman" w:hAnsi="Times New Roman" w:cs="Times New Roman"/>
+          <w:b/>
+          <w:color w:val="000000" w:themeColor="text1"/>
+          <w:sz w:val="28"/>
+          <w:szCs w:val="28"/>
+        </w:rPr>
+      </w:pPr>
+    </w:p>
+    <w:p>
+      <w:pPr>
+        <w:spacing w:line="360" w:lineRule="auto"/>
+        <w:jc w:val="both"/>
+        <w:rPr>
+          <w:rFonts w:ascii="Times New Roman" w:hAnsi="Times New Roman" w:cs="Times New Roman"/>
+          <w:b/>
+          <w:color w:val="000000" w:themeColor="text1"/>
+          <w:sz w:val="28"/>
+          <w:szCs w:val="28"/>
+        </w:rPr>
+      </w:pPr>
+    </w:p>
+    <w:p>
+      <w:pPr>
+        <w:spacing w:line="360" w:lineRule="auto"/>
+        <w:jc w:val="both"/>
+        <w:rPr>
+          <w:rFonts w:ascii="Times New Roman" w:hAnsi="Times New Roman" w:cs="Times New Roman"/>
+          <w:b/>
+          <w:color w:val="000000" w:themeColor="text1"/>
+          <w:sz w:val="28"/>
+          <w:szCs w:val="28"/>
+        </w:rPr>
+      </w:pPr>
+    </w:p>
+    <w:p>
+      <w:pPr>
+        <w:spacing w:line="360" w:lineRule="auto"/>
+        <w:jc w:val="both"/>
+        <w:rPr>
+          <w:rFonts w:ascii="Times New Roman" w:hAnsi="Times New Roman" w:cs="Times New Roman"/>
+          <w:b/>
+          <w:color w:val="000000" w:themeColor="text1"/>
+          <w:sz w:val="28"/>
+          <w:szCs w:val="28"/>
+        </w:rPr>
+      </w:pPr>
+    </w:p>
+    <w:p>
+      <w:pPr>
+        <w:spacing w:line="360" w:lineRule="auto"/>
+        <w:jc w:val="both"/>
+        <w:rPr>
+          <w:rFonts w:ascii="Times New Roman" w:hAnsi="Times New Roman" w:cs="Times New Roman"/>
+          <w:b/>
+          <w:color w:val="000000" w:themeColor="text1"/>
+          <w:sz w:val="28"/>
+          <w:szCs w:val="28"/>
+        </w:rPr>
+      </w:pPr>
+    </w:p>
+    <w:p>
+      <w:pPr>
+        <w:spacing w:line="360" w:lineRule="auto"/>
+        <w:jc w:val="both"/>
+        <w:rPr>
+          <w:rFonts w:ascii="Times New Roman" w:hAnsi="Times New Roman" w:cs="Times New Roman"/>
+          <w:b/>
+          <w:color w:val="000000" w:themeColor="text1"/>
+          <w:sz w:val="28"/>
+          <w:szCs w:val="28"/>
+        </w:rPr>
+      </w:pPr>
+    </w:p>
+    <w:p>
+      <w:pPr>
+        <w:spacing w:line="360" w:lineRule="auto"/>
+        <w:jc w:val="both"/>
+        <w:rPr>
+          <w:rFonts w:ascii="Times New Roman" w:hAnsi="Times New Roman" w:cs="Times New Roman"/>
+          <w:b/>
+          <w:color w:val="000000" w:themeColor="text1"/>
+          <w:sz w:val="28"/>
+          <w:szCs w:val="28"/>
+        </w:rPr>
+      </w:pPr>
+    </w:p>
+    <w:p>
+      <w:pPr>
+        <w:spacing w:line="360" w:lineRule="auto"/>
+        <w:jc w:val="both"/>
+        <w:rPr>
+          <w:rFonts w:ascii="Times New Roman" w:hAnsi="Times New Roman" w:cs="Times New Roman"/>
+          <w:b/>
+          <w:color w:val="000000" w:themeColor="text1"/>
+          <w:sz w:val="28"/>
+          <w:szCs w:val="28"/>
+        </w:rPr>
+      </w:pPr>
+    </w:p>
+    <w:p>
+      <w:pPr>
+        <w:spacing w:line="360" w:lineRule="auto"/>
+        <w:jc w:val="both"/>
+        <w:rPr>
+          <w:rFonts w:ascii="Times New Roman" w:hAnsi="Times New Roman" w:cs="Times New Roman"/>
+          <w:b/>
+          <w:color w:val="000000" w:themeColor="text1"/>
+          <w:sz w:val="28"/>
+          <w:szCs w:val="28"/>
+        </w:rPr>
+      </w:pPr>
+    </w:p>
+    <w:p>
+      <w:pPr>
+        <w:pStyle w:val="ListParagraph"/>
+        <w:numPr>
+          <w:ilvl w:val="0"/>
+          <w:numId w:val="5"/>
+        </w:numPr>
+        <w:spacing w:line="360" w:lineRule="auto"/>
+        <w:jc w:val="both"/>
+        <w:rPr>
+          <w:rFonts w:ascii="Times New Roman" w:hAnsi="Times New Roman" w:cs="Times New Roman"/>
+          <w:b/>
+          <w:color w:val="000000" w:themeColor="text1"/>
+          <w:sz w:val="28"/>
+          <w:szCs w:val="28"/>
+        </w:rPr>
+      </w:pPr>
+      <w:r>
+        <w:rPr>
           <w:bCs/>
           <w:noProof/>
-          <w:color w:val="000000" w:themeColor="text1"/>
           <w:sz w:val="24"/>
           <w:szCs w:val="24"/>
         </w:rPr>
@@ -4103,7 +5587,7 @@
                     <pic:cNvPicPr/>
                   </pic:nvPicPr>
                   <pic:blipFill>
-                    <a:blip r:embed="rId21" cstate="print">
+                    <a:blip r:embed="rId22" cstate="print">
                       <a:extLst>
                         <a:ext uri="{28A0092B-C50C-407E-A947-70E740481C1C}">
                           <a14:useLocalDpi xmlns:a14="http://schemas.microsoft.com/office/drawing/2010/main" val="0"/>
@@ -4367,7 +5851,12 @@
           <w:szCs w:val="32"/>
         </w:rPr>
       </w:pPr>
-      <w:r>
+    </w:p>
+    <w:p>
+      <w:pPr>
+        <w:spacing w:line="360" w:lineRule="auto"/>
+        <w:ind w:left="-360"/>
+        <w:jc w:val="both"/>
         <w:rPr>
           <w:rFonts w:ascii="Times New Roman" w:hAnsi="Times New Roman" w:cs="Times New Roman"/>
           <w:b/>
@@ -4375,6 +5864,68 @@
           <w:sz w:val="32"/>
           <w:szCs w:val="32"/>
         </w:rPr>
+      </w:pPr>
+    </w:p>
+    <w:p>
+      <w:pPr>
+        <w:spacing w:line="360" w:lineRule="auto"/>
+        <w:ind w:left="-360"/>
+        <w:jc w:val="both"/>
+        <w:rPr>
+          <w:rFonts w:ascii="Times New Roman" w:hAnsi="Times New Roman" w:cs="Times New Roman"/>
+          <w:b/>
+          <w:color w:val="000000" w:themeColor="text1"/>
+          <w:sz w:val="32"/>
+          <w:szCs w:val="32"/>
+        </w:rPr>
+      </w:pPr>
+    </w:p>
+    <w:p>
+      <w:pPr>
+        <w:spacing w:line="360" w:lineRule="auto"/>
+        <w:ind w:left="-360"/>
+        <w:jc w:val="both"/>
+        <w:rPr>
+          <w:rFonts w:ascii="Times New Roman" w:hAnsi="Times New Roman" w:cs="Times New Roman"/>
+          <w:b/>
+          <w:color w:val="000000" w:themeColor="text1"/>
+          <w:sz w:val="32"/>
+          <w:szCs w:val="32"/>
+        </w:rPr>
+      </w:pPr>
+    </w:p>
+    <w:p>
+      <w:pPr>
+        <w:pStyle w:val="ListParagraph"/>
+        <w:spacing w:line="360" w:lineRule="auto"/>
+        <w:ind w:left="-360"/>
+        <w:jc w:val="both"/>
+        <w:rPr>
+          <w:rFonts w:ascii="Times New Roman" w:hAnsi="Times New Roman" w:cs="Times New Roman"/>
+          <w:b/>
+          <w:color w:val="000000" w:themeColor="text1"/>
+          <w:sz w:val="32"/>
+          <w:szCs w:val="32"/>
+        </w:rPr>
+      </w:pPr>
+      <w:r>
+        <w:rPr>
+          <w:rFonts w:ascii="Times New Roman" w:hAnsi="Times New Roman" w:cs="Times New Roman"/>
+          <w:b/>
+          <w:color w:val="000000" w:themeColor="text1"/>
+          <w:sz w:val="32"/>
+          <w:szCs w:val="32"/>
+        </w:rPr>
+        <w:t xml:space="preserve">10. </w:t>
+      </w:r>
+      <w:r>
+        <w:rPr>
+          <w:rFonts w:ascii="Times New Roman" w:hAnsi="Times New Roman" w:cs="Times New Roman"/>
+          <w:b/>
+          <w:color w:val="000000" w:themeColor="text1"/>
+          <w:sz w:val="32"/>
+          <w:szCs w:val="32"/>
+        </w:rPr>
         <w:t>Course Subjects</w:t>
       </w:r>
     </w:p>
@@ -4385,10 +5936,9 @@
         <w:jc w:val="both"/>
         <w:rPr>
           <w:rFonts w:ascii="Times New Roman" w:hAnsi="Times New Roman" w:cs="Times New Roman"/>
-          <w:b/>
-          <w:color w:val="000000" w:themeColor="text1"/>
-          <w:sz w:val="40"/>
-          <w:szCs w:val="40"/>
+          <w:color w:val="000000" w:themeColor="text1"/>
+          <w:sz w:val="24"/>
+          <w:szCs w:val="24"/>
         </w:rPr>
       </w:pPr>
     </w:p>
@@ -4561,7 +6111,7 @@
           <w:szCs w:val="24"/>
           <w:lang w:val="en-US"/>
         </w:rPr>
-        <w:t>Microsoft Excel:</w:t>
+        <w:t xml:space="preserve">C++/ Python/ Matlab: </w:t>
       </w:r>
       <w:r>
         <w:rPr>
@@ -4571,7 +6121,7 @@
           <w:szCs w:val="24"/>
           <w:lang w:val="en-US"/>
         </w:rPr>
-        <w:t xml:space="preserve"> For arranging, reading and performing basic operations of data.</w:t>
+        <w:t>For coding the model and performing operations on dataset.</w:t>
       </w:r>
     </w:p>
     <w:p>
@@ -4601,7 +6151,7 @@
           <w:szCs w:val="24"/>
           <w:lang w:val="en-US"/>
         </w:rPr>
-        <w:t xml:space="preserve">C++/ Python/ Matlab: </w:t>
+        <w:t>EEG Control Panel:</w:t>
       </w:r>
       <w:r>
         <w:rPr>
@@ -4611,7 +6161,7 @@
           <w:szCs w:val="24"/>
           <w:lang w:val="en-US"/>
         </w:rPr>
-        <w:t>For coding the model and performing operations on dataset.</w:t>
+        <w:t xml:space="preserve"> For visualizing the data and training the subjects.</w:t>
       </w:r>
     </w:p>
     <w:p>
@@ -4641,46 +6191,6 @@
           <w:szCs w:val="24"/>
           <w:lang w:val="en-US"/>
         </w:rPr>
-        <w:t>EEG Control Panel:</w:t>
-      </w:r>
-      <w:r>
-        <w:rPr>
-          <w:rFonts w:ascii="Times New Roman" w:hAnsi="Times New Roman" w:cs="Times New Roman"/>
-          <w:color w:val="000000" w:themeColor="text1"/>
-          <w:sz w:val="24"/>
-          <w:szCs w:val="24"/>
-          <w:lang w:val="en-US"/>
-        </w:rPr>
-        <w:t xml:space="preserve"> For visualizing the data and training the subjects.</w:t>
-      </w:r>
-    </w:p>
-    <w:p>
-      <w:pPr>
-        <w:pStyle w:val="ListParagraph"/>
-        <w:numPr>
-          <w:ilvl w:val="0"/>
-          <w:numId w:val="1"/>
-        </w:numPr>
-        <w:spacing w:line="360" w:lineRule="auto"/>
-        <w:ind w:left="-360" w:firstLine="0"/>
-        <w:jc w:val="both"/>
-        <w:rPr>
-          <w:rFonts w:ascii="Times New Roman" w:hAnsi="Times New Roman" w:cs="Times New Roman"/>
-          <w:color w:val="000000" w:themeColor="text1"/>
-          <w:sz w:val="24"/>
-          <w:szCs w:val="24"/>
-          <w:lang w:val="en-US"/>
-        </w:rPr>
-      </w:pPr>
-      <w:r>
-        <w:rPr>
-          <w:rFonts w:ascii="Times New Roman" w:hAnsi="Times New Roman" w:cs="Times New Roman"/>
-          <w:b/>
-          <w:color w:val="000000" w:themeColor="text1"/>
-          <w:sz w:val="24"/>
-          <w:szCs w:val="24"/>
-          <w:lang w:val="en-US"/>
-        </w:rPr>
         <w:t>OpenVibe:</w:t>
       </w:r>
       <w:r>
@@ -4726,7 +6236,10 @@
         <w:ind w:left="-360"/>
         <w:jc w:val="both"/>
         <w:rPr>
-          <w:rFonts w:ascii="Times New Roman" w:hAnsi="Times New Roman" w:cs="Times New Roman"/>
+          <w:rStyle w:val="Emphasis"/>
+          <w:rFonts w:ascii="Times New Roman" w:hAnsi="Times New Roman" w:cs="Times New Roman"/>
+          <w:i w:val="0"/>
+          <w:iCs w:val="0"/>
           <w:color w:val="000000" w:themeColor="text1"/>
           <w:sz w:val="26"/>
           <w:szCs w:val="26"/>
@@ -4741,12 +6254,7 @@
         </w:rPr>
         <w:br w:type="page"/>
       </w:r>
-    </w:p>
-    <w:p>
-      <w:pPr>
-        <w:spacing w:line="360" w:lineRule="auto"/>
-        <w:ind w:left="-360"/>
-        <w:jc w:val="both"/>
+      <w:r>
         <w:rPr>
           <w:rStyle w:val="Emphasis"/>
           <w:rFonts w:ascii="Times New Roman" w:hAnsi="Times New Roman" w:cs="Times New Roman"/>
@@ -4755,17 +6263,13 @@
           <w:i w:val="0"/>
           <w:iCs w:val="0"/>
           <w:color w:val="000000" w:themeColor="text1"/>
-          <w:sz w:val="24"/>
-          <w:szCs w:val="24"/>
+          <w:sz w:val="32"/>
+          <w:szCs w:val="32"/>
           <w:shd w:val="clear" w:color="auto" w:fill="FFFFFF"/>
         </w:rPr>
-      </w:pPr>
-    </w:p>
-    <w:p>
-      <w:pPr>
-        <w:spacing w:line="360" w:lineRule="auto"/>
-        <w:ind w:left="-360"/>
-        <w:jc w:val="both"/>
+        <w:t>11</w:t>
+      </w:r>
+      <w:r>
         <w:rPr>
           <w:rStyle w:val="Emphasis"/>
           <w:rFonts w:ascii="Times New Roman" w:hAnsi="Times New Roman" w:cs="Times New Roman"/>
@@ -4774,17 +6278,13 @@
           <w:i w:val="0"/>
           <w:iCs w:val="0"/>
           <w:color w:val="000000" w:themeColor="text1"/>
-          <w:sz w:val="24"/>
-          <w:szCs w:val="24"/>
+          <w:sz w:val="32"/>
+          <w:szCs w:val="32"/>
           <w:shd w:val="clear" w:color="auto" w:fill="FFFFFF"/>
         </w:rPr>
-      </w:pPr>
-    </w:p>
-    <w:p>
-      <w:pPr>
-        <w:spacing w:line="360" w:lineRule="auto"/>
-        <w:ind w:left="-360"/>
-        <w:jc w:val="both"/>
+        <w:t xml:space="preserve">. </w:t>
+      </w:r>
+      <w:r>
         <w:rPr>
           <w:rStyle w:val="Emphasis"/>
           <w:rFonts w:ascii="Times New Roman" w:hAnsi="Times New Roman" w:cs="Times New Roman"/>
@@ -4793,11 +6293,12 @@
           <w:i w:val="0"/>
           <w:iCs w:val="0"/>
           <w:color w:val="000000" w:themeColor="text1"/>
-          <w:sz w:val="24"/>
-          <w:szCs w:val="24"/>
+          <w:sz w:val="32"/>
+          <w:szCs w:val="32"/>
           <w:shd w:val="clear" w:color="auto" w:fill="FFFFFF"/>
         </w:rPr>
-      </w:pPr>
+        <w:t>References</w:t>
+      </w:r>
     </w:p>
     <w:p>
       <w:pPr>
@@ -4812,8 +6313,8 @@
           <w:i w:val="0"/>
           <w:iCs w:val="0"/>
           <w:color w:val="000000" w:themeColor="text1"/>
-          <w:sz w:val="24"/>
-          <w:szCs w:val="24"/>
+          <w:sz w:val="32"/>
+          <w:szCs w:val="32"/>
           <w:shd w:val="clear" w:color="auto" w:fill="FFFFFF"/>
         </w:rPr>
       </w:pPr>
@@ -4826,7 +6327,6 @@
         <w:rPr>
           <w:rStyle w:val="Emphasis"/>
           <w:rFonts w:ascii="Times New Roman" w:hAnsi="Times New Roman" w:cs="Times New Roman"/>
-          <w:b/>
           <w:bCs/>
           <w:i w:val="0"/>
           <w:iCs w:val="0"/>
@@ -4913,8 +6413,84 @@
         </w:rPr>
       </w:pPr>
     </w:p>
+    <w:p>
+      <w:pPr>
+        <w:spacing w:line="360" w:lineRule="auto"/>
+        <w:ind w:left="-360"/>
+        <w:jc w:val="both"/>
+        <w:rPr>
+          <w:rStyle w:val="Emphasis"/>
+          <w:rFonts w:ascii="Times New Roman" w:hAnsi="Times New Roman" w:cs="Times New Roman"/>
+          <w:b/>
+          <w:bCs/>
+          <w:i w:val="0"/>
+          <w:iCs w:val="0"/>
+          <w:color w:val="000000" w:themeColor="text1"/>
+          <w:sz w:val="24"/>
+          <w:szCs w:val="24"/>
+          <w:shd w:val="clear" w:color="auto" w:fill="FFFFFF"/>
+        </w:rPr>
+      </w:pPr>
+    </w:p>
+    <w:p>
+      <w:pPr>
+        <w:spacing w:line="360" w:lineRule="auto"/>
+        <w:ind w:left="-360"/>
+        <w:jc w:val="both"/>
+        <w:rPr>
+          <w:rStyle w:val="Emphasis"/>
+          <w:rFonts w:ascii="Times New Roman" w:hAnsi="Times New Roman" w:cs="Times New Roman"/>
+          <w:b/>
+          <w:bCs/>
+          <w:i w:val="0"/>
+          <w:iCs w:val="0"/>
+          <w:color w:val="000000" w:themeColor="text1"/>
+          <w:sz w:val="24"/>
+          <w:szCs w:val="24"/>
+          <w:shd w:val="clear" w:color="auto" w:fill="FFFFFF"/>
+        </w:rPr>
+      </w:pPr>
+    </w:p>
+    <w:p>
+      <w:pPr>
+        <w:spacing w:line="360" w:lineRule="auto"/>
+        <w:ind w:left="-360"/>
+        <w:jc w:val="both"/>
+        <w:rPr>
+          <w:rStyle w:val="Emphasis"/>
+          <w:rFonts w:ascii="Times New Roman" w:hAnsi="Times New Roman" w:cs="Times New Roman"/>
+          <w:b/>
+          <w:bCs/>
+          <w:i w:val="0"/>
+          <w:iCs w:val="0"/>
+          <w:color w:val="000000" w:themeColor="text1"/>
+          <w:sz w:val="24"/>
+          <w:szCs w:val="24"/>
+          <w:shd w:val="clear" w:color="auto" w:fill="FFFFFF"/>
+        </w:rPr>
+      </w:pPr>
+    </w:p>
+    <w:p>
+      <w:pPr>
+        <w:spacing w:line="360" w:lineRule="auto"/>
+        <w:ind w:left="-360"/>
+        <w:jc w:val="both"/>
+        <w:rPr>
+          <w:rStyle w:val="Emphasis"/>
+          <w:rFonts w:ascii="Times New Roman" w:hAnsi="Times New Roman" w:cs="Times New Roman"/>
+          <w:b/>
+          <w:bCs/>
+          <w:i w:val="0"/>
+          <w:iCs w:val="0"/>
+          <w:color w:val="000000" w:themeColor="text1"/>
+          <w:sz w:val="24"/>
+          <w:szCs w:val="24"/>
+          <w:shd w:val="clear" w:color="auto" w:fill="FFFFFF"/>
+        </w:rPr>
+      </w:pPr>
+    </w:p>
     <w:sectPr>
-      <w:footerReference w:type="default" r:id="rId22"/>
+      <w:footerReference w:type="default" r:id="rId23"/>
       <w:pgSz w:w="12240" w:h="15840"/>
       <w:pgMar w:top="1440" w:right="1440" w:bottom="1440" w:left="2160" w:header="706" w:footer="706" w:gutter="0"/>
       <w:cols w:space="708"/>
@@ -5259,6 +6835,128 @@
     </w:lvl>
   </w:abstractNum>
   <w:abstractNum w:abstractNumId="2" w15:restartNumberingAfterBreak="0">
+    <w:nsid w:val="48854B5C"/>
+    <w:multiLevelType w:val="multilevel"/>
+    <w:tmpl w:val="3F68E6EC"/>
+    <w:lvl w:ilvl="0">
+      <w:start w:val="1"/>
+      <w:numFmt w:val="decimal"/>
+      <w:lvlText w:val="%1."/>
+      <w:lvlJc w:val="left"/>
+      <w:pPr>
+        <w:ind w:left="0" w:hanging="360"/>
+      </w:pPr>
+      <w:rPr>
+        <w:rFonts w:hint="default"/>
+        <w:sz w:val="32"/>
+      </w:rPr>
+    </w:lvl>
+    <w:lvl w:ilvl="1">
+      <w:start w:val="1"/>
+      <w:numFmt w:val="decimal"/>
+      <w:isLgl/>
+      <w:lvlText w:val="%1.%2."/>
+      <w:lvlJc w:val="left"/>
+      <w:pPr>
+        <w:ind w:left="0" w:hanging="360"/>
+      </w:pPr>
+      <w:rPr>
+        <w:rFonts w:hint="default"/>
+      </w:rPr>
+    </w:lvl>
+    <w:lvl w:ilvl="2">
+      <w:start w:val="1"/>
+      <w:numFmt w:val="decimal"/>
+      <w:isLgl/>
+      <w:lvlText w:val="%1.%2.%3."/>
+      <w:lvlJc w:val="left"/>
+      <w:pPr>
+        <w:ind w:left="360" w:hanging="720"/>
+      </w:pPr>
+      <w:rPr>
+        <w:rFonts w:hint="default"/>
+      </w:rPr>
+    </w:lvl>
+    <w:lvl w:ilvl="3">
+      <w:start w:val="1"/>
+      <w:numFmt w:val="decimal"/>
+      <w:isLgl/>
+      <w:lvlText w:val="%1.%2.%3.%4."/>
+      <w:lvlJc w:val="left"/>
+      <w:pPr>
+        <w:ind w:left="360" w:hanging="720"/>
+      </w:pPr>
+      <w:rPr>
+        <w:rFonts w:hint="default"/>
+      </w:rPr>
+    </w:lvl>
+    <w:lvl w:ilvl="4">
+      <w:start w:val="1"/>
+      <w:numFmt w:val="decimal"/>
+      <w:isLgl/>
+      <w:lvlText w:val="%1.%2.%3.%4.%5."/>
+      <w:lvlJc w:val="left"/>
+      <w:pPr>
+        <w:ind w:left="720" w:hanging="1080"/>
+      </w:pPr>
+      <w:rPr>
+        <w:rFonts w:hint="default"/>
+      </w:rPr>
+    </w:lvl>
+    <w:lvl w:ilvl="5">
+      <w:start w:val="1"/>
+      <w:numFmt w:val="decimal"/>
+      <w:isLgl/>
+      <w:lvlText w:val="%1.%2.%3.%4.%5.%6."/>
+      <w:lvlJc w:val="left"/>
+      <w:pPr>
+        <w:ind w:left="720" w:hanging="1080"/>
+      </w:pPr>
+      <w:rPr>
+        <w:rFonts w:hint="default"/>
+      </w:rPr>
+    </w:lvl>
+    <w:lvl w:ilvl="6">
+      <w:start w:val="1"/>
+      <w:numFmt w:val="decimal"/>
+      <w:isLgl/>
+      <w:lvlText w:val="%1.%2.%3.%4.%5.%6.%7."/>
+      <w:lvlJc w:val="left"/>
+      <w:pPr>
+        <w:ind w:left="1080" w:hanging="1440"/>
+      </w:pPr>
+      <w:rPr>
+        <w:rFonts w:hint="default"/>
+      </w:rPr>
+    </w:lvl>
+    <w:lvl w:ilvl="7">
+      <w:start w:val="1"/>
+      <w:numFmt w:val="decimal"/>
+      <w:isLgl/>
+      <w:lvlText w:val="%1.%2.%3.%4.%5.%6.%7.%8."/>
+      <w:lvlJc w:val="left"/>
+      <w:pPr>
+        <w:ind w:left="1080" w:hanging="1440"/>
+      </w:pPr>
+      <w:rPr>
+        <w:rFonts w:hint="default"/>
+      </w:rPr>
+    </w:lvl>
+    <w:lvl w:ilvl="8">
+      <w:start w:val="1"/>
+      <w:numFmt w:val="decimal"/>
+      <w:isLgl/>
+      <w:lvlText w:val="%1.%2.%3.%4.%5.%6.%7.%8.%9."/>
+      <w:lvlJc w:val="left"/>
+      <w:pPr>
+        <w:ind w:left="1440" w:hanging="1800"/>
+      </w:pPr>
+      <w:rPr>
+        <w:rFonts w:hint="default"/>
+      </w:rPr>
+    </w:lvl>
+  </w:abstractNum>
+  <w:abstractNum w:abstractNumId="3" w15:restartNumberingAfterBreak="0">
     <w:nsid w:val="48AF24B1"/>
     <w:multiLevelType w:val="hybridMultilevel"/>
     <w:tmpl w:val="E3025DBE"/>
@@ -5371,7 +7069,96 @@
       </w:rPr>
     </w:lvl>
   </w:abstractNum>
-  <w:abstractNum w:abstractNumId="3" w15:restartNumberingAfterBreak="0">
+  <w:abstractNum w:abstractNumId="4" w15:restartNumberingAfterBreak="0">
+    <w:nsid w:val="629D5AAD"/>
+    <w:multiLevelType w:val="hybridMultilevel"/>
+    <w:tmpl w:val="5A283656"/>
+    <w:lvl w:ilvl="0" w:tplc="2C2AD372">
+      <w:start w:val="1"/>
+      <w:numFmt w:val="decimal"/>
+      <w:lvlText w:val="%1."/>
+      <w:lvlJc w:val="left"/>
+      <w:pPr>
+        <w:ind w:left="0" w:hanging="360"/>
+      </w:pPr>
+      <w:rPr>
+        <w:rFonts w:hint="default"/>
+      </w:rPr>
+    </w:lvl>
+    <w:lvl w:ilvl="1" w:tplc="04090019" w:tentative="1">
+      <w:start w:val="1"/>
+      <w:numFmt w:val="lowerLetter"/>
+      <w:lvlText w:val="%2."/>
+      <w:lvlJc w:val="left"/>
+      <w:pPr>
+        <w:ind w:left="720" w:hanging="360"/>
+      </w:pPr>
+    </w:lvl>
+    <w:lvl w:ilvl="2" w:tplc="0409001B" w:tentative="1">
+      <w:start w:val="1"/>
+      <w:numFmt w:val="lowerRoman"/>
+      <w:lvlText w:val="%3."/>
+      <w:lvlJc w:val="right"/>
+      <w:pPr>
+        <w:ind w:left="1440" w:hanging="180"/>
+      </w:pPr>
+    </w:lvl>
+    <w:lvl w:ilvl="3" w:tplc="0409000F" w:tentative="1">
+      <w:start w:val="1"/>
+      <w:numFmt w:val="decimal"/>
+      <w:lvlText w:val="%4."/>
+      <w:lvlJc w:val="left"/>
+      <w:pPr>
+        <w:ind w:left="2160" w:hanging="360"/>
+      </w:pPr>
+    </w:lvl>
+    <w:lvl w:ilvl="4" w:tplc="04090019" w:tentative="1">
+      <w:start w:val="1"/>
+      <w:numFmt w:val="lowerLetter"/>
+      <w:lvlText w:val="%5."/>
+      <w:lvlJc w:val="left"/>
+      <w:pPr>
+        <w:ind w:left="2880" w:hanging="360"/>
+      </w:pPr>
+    </w:lvl>
+    <w:lvl w:ilvl="5" w:tplc="0409001B" w:tentative="1">
+      <w:start w:val="1"/>
+      <w:numFmt w:val="lowerRoman"/>
+      <w:lvlText w:val="%6."/>
+      <w:lvlJc w:val="right"/>
+      <w:pPr>
+        <w:ind w:left="3600" w:hanging="180"/>
+      </w:pPr>
+    </w:lvl>
+    <w:lvl w:ilvl="6" w:tplc="0409000F" w:tentative="1">
+      <w:start w:val="1"/>
+      <w:numFmt w:val="decimal"/>
+      <w:lvlText w:val="%7."/>
+      <w:lvlJc w:val="left"/>
+      <w:pPr>
+        <w:ind w:left="4320" w:hanging="360"/>
+      </w:pPr>
+    </w:lvl>
+    <w:lvl w:ilvl="7" w:tplc="04090019" w:tentative="1">
+      <w:start w:val="1"/>
+      <w:numFmt w:val="lowerLetter"/>
+      <w:lvlText w:val="%8."/>
+      <w:lvlJc w:val="left"/>
+      <w:pPr>
+        <w:ind w:left="5040" w:hanging="360"/>
+      </w:pPr>
+    </w:lvl>
+    <w:lvl w:ilvl="8" w:tplc="0409001B" w:tentative="1">
+      <w:start w:val="1"/>
+      <w:numFmt w:val="lowerRoman"/>
+      <w:lvlText w:val="%9."/>
+      <w:lvlJc w:val="right"/>
+      <w:pPr>
+        <w:ind w:left="5760" w:hanging="180"/>
+      </w:pPr>
+    </w:lvl>
+  </w:abstractNum>
+  <w:abstractNum w:abstractNumId="5" w15:restartNumberingAfterBreak="0">
     <w:nsid w:val="71E07520"/>
     <w:multiLevelType w:val="hybridMultilevel"/>
     <w:tmpl w:val="46963530"/>
@@ -5515,13 +7302,19 @@
     <w:abstractNumId w:val="0"/>
   </w:num>
   <w:num w:numId="2">
-    <w:abstractNumId w:val="3"/>
+    <w:abstractNumId w:val="5"/>
   </w:num>
   <w:num w:numId="3">
     <w:abstractNumId w:val="1"/>
   </w:num>
   <w:num w:numId="4">
+    <w:abstractNumId w:val="3"/>
+  </w:num>
+  <w:num w:numId="5">
     <w:abstractNumId w:val="2"/>
+  </w:num>
+  <w:num w:numId="6">
+    <w:abstractNumId w:val="4"/>
   </w:num>
 </w:numbering>
 </file>
@@ -5648,6 +7441,7 @@
     <w:lsdException w:name="HTML Sample" w:semiHidden="1" w:unhideWhenUsed="1"/>
     <w:lsdException w:name="HTML Typewriter" w:semiHidden="1" w:unhideWhenUsed="1"/>
     <w:lsdException w:name="HTML Variable" w:semiHidden="1" w:unhideWhenUsed="1"/>
+    <w:lsdException w:name="Normal Table" w:semiHidden="1" w:unhideWhenUsed="1"/>
     <w:lsdException w:name="annotation subject" w:semiHidden="1" w:unhideWhenUsed="1"/>
     <w:lsdException w:name="No List" w:semiHidden="1" w:unhideWhenUsed="1"/>
     <w:lsdException w:name="Outline List 1" w:semiHidden="1" w:unhideWhenUsed="1"/>
@@ -5691,8 +7485,10 @@
     <w:lsdException w:name="Table Elegant" w:semiHidden="1" w:unhideWhenUsed="1"/>
     <w:lsdException w:name="Table Professional" w:semiHidden="1" w:unhideWhenUsed="1"/>
     <w:lsdException w:name="Table Subtle 1" w:semiHidden="1" w:unhideWhenUsed="1"/>
+    <w:lsdException w:name="Table Subtle 2" w:semiHidden="1" w:unhideWhenUsed="1"/>
     <w:lsdException w:name="Table Web 1" w:semiHidden="1" w:unhideWhenUsed="1"/>
     <w:lsdException w:name="Table Web 2" w:semiHidden="1" w:unhideWhenUsed="1"/>
+    <w:lsdException w:name="Table Web 3" w:semiHidden="1" w:unhideWhenUsed="1"/>
     <w:lsdException w:name="Balloon Text" w:semiHidden="1" w:unhideWhenUsed="1"/>
     <w:lsdException w:name="Table Grid" w:uiPriority="39"/>
     <w:lsdException w:name="Table Theme" w:semiHidden="1" w:unhideWhenUsed="1"/>
@@ -5923,6 +7719,27 @@
       <w:rFonts w:cs="Mangal"/>
     </w:rPr>
   </w:style>
+  <w:style w:type="paragraph" w:styleId="Heading1">
+    <w:name w:val="heading 1"/>
+    <w:basedOn w:val="Normal"/>
+    <w:next w:val="Normal"/>
+    <w:link w:val="Heading1Char"/>
+    <w:uiPriority w:val="9"/>
+    <w:qFormat/>
+    <w:rsid w:val="00163D75"/>
+    <w:pPr>
+      <w:keepNext/>
+      <w:keepLines/>
+      <w:spacing w:before="240" w:after="0"/>
+      <w:outlineLvl w:val="0"/>
+    </w:pPr>
+    <w:rPr>
+      <w:rFonts w:asciiTheme="majorHAnsi" w:eastAsiaTheme="majorEastAsia" w:hAnsiTheme="majorHAnsi" w:cstheme="majorBidi"/>
+      <w:color w:val="2F5496" w:themeColor="accent1" w:themeShade="BF"/>
+      <w:sz w:val="32"/>
+      <w:szCs w:val="29"/>
+    </w:rPr>
+  </w:style>
   <w:style w:type="character" w:default="1" w:styleId="DefaultParagraphFont">
     <w:name w:val="Default Paragraph Font"/>
     <w:uiPriority w:val="1"/>
@@ -6026,6 +7843,225 @@
     <w:rPr>
       <w:rFonts w:cs="Mangal"/>
     </w:rPr>
+  </w:style>
+  <w:style w:type="character" w:customStyle="1" w:styleId="Heading1Char">
+    <w:name w:val="Heading 1 Char"/>
+    <w:basedOn w:val="DefaultParagraphFont"/>
+    <w:link w:val="Heading1"/>
+    <w:uiPriority w:val="9"/>
+    <w:rsid w:val="00163D75"/>
+    <w:rPr>
+      <w:rFonts w:asciiTheme="majorHAnsi" w:eastAsiaTheme="majorEastAsia" w:hAnsiTheme="majorHAnsi" w:cstheme="majorBidi"/>
+      <w:color w:val="2F5496" w:themeColor="accent1" w:themeShade="BF"/>
+      <w:sz w:val="32"/>
+      <w:szCs w:val="29"/>
+    </w:rPr>
+  </w:style>
+  <w:style w:type="paragraph" w:styleId="TOCHeading">
+    <w:name w:val="TOC Heading"/>
+    <w:basedOn w:val="Heading1"/>
+    <w:next w:val="Normal"/>
+    <w:uiPriority w:val="39"/>
+    <w:unhideWhenUsed/>
+    <w:qFormat/>
+    <w:rsid w:val="00163D75"/>
+    <w:pPr>
+      <w:outlineLvl w:val="9"/>
+    </w:pPr>
+    <w:rPr>
+      <w:szCs w:val="32"/>
+      <w:lang w:bidi="ar-SA"/>
+    </w:rPr>
+  </w:style>
+  <w:style w:type="paragraph" w:styleId="IntenseQuote">
+    <w:name w:val="Intense Quote"/>
+    <w:basedOn w:val="Normal"/>
+    <w:next w:val="Normal"/>
+    <w:link w:val="IntenseQuoteChar"/>
+    <w:uiPriority w:val="30"/>
+    <w:qFormat/>
+    <w:rsid w:val="00163D75"/>
+    <w:pPr>
+      <w:pBdr>
+        <w:top w:val="single" w:sz="4" w:space="10" w:color="4472C4" w:themeColor="accent1"/>
+        <w:bottom w:val="single" w:sz="4" w:space="10" w:color="4472C4" w:themeColor="accent1"/>
+      </w:pBdr>
+      <w:spacing w:before="360" w:after="360"/>
+      <w:ind w:left="864" w:right="864"/>
+      <w:jc w:val="center"/>
+    </w:pPr>
+    <w:rPr>
+      <w:i/>
+      <w:iCs/>
+      <w:color w:val="4472C4" w:themeColor="accent1"/>
+    </w:rPr>
+  </w:style>
+  <w:style w:type="character" w:customStyle="1" w:styleId="IntenseQuoteChar">
+    <w:name w:val="Intense Quote Char"/>
+    <w:basedOn w:val="DefaultParagraphFont"/>
+    <w:link w:val="IntenseQuote"/>
+    <w:uiPriority w:val="30"/>
+    <w:rsid w:val="00163D75"/>
+    <w:rPr>
+      <w:rFonts w:cs="Mangal"/>
+      <w:i/>
+      <w:iCs/>
+      <w:color w:val="4472C4" w:themeColor="accent1"/>
+    </w:rPr>
+  </w:style>
+  <w:style w:type="paragraph" w:styleId="TOC1">
+    <w:name w:val="toc 1"/>
+    <w:basedOn w:val="Normal"/>
+    <w:next w:val="Normal"/>
+    <w:autoRedefine/>
+    <w:uiPriority w:val="39"/>
+    <w:unhideWhenUsed/>
+    <w:rsid w:val="00163D75"/>
+    <w:pPr>
+      <w:spacing w:after="100"/>
+    </w:pPr>
+  </w:style>
+  <w:style w:type="character" w:styleId="Hyperlink">
+    <w:name w:val="Hyperlink"/>
+    <w:basedOn w:val="DefaultParagraphFont"/>
+    <w:uiPriority w:val="99"/>
+    <w:unhideWhenUsed/>
+    <w:rsid w:val="00163D75"/>
+    <w:rPr>
+      <w:color w:val="0563C1" w:themeColor="hyperlink"/>
+      <w:u w:val="single"/>
+    </w:rPr>
+  </w:style>
+  <w:style w:type="table" w:styleId="TableGrid">
+    <w:name w:val="Table Grid"/>
+    <w:basedOn w:val="TableNormal"/>
+    <w:uiPriority w:val="39"/>
+    <w:rsid w:val="00163D75"/>
+    <w:pPr>
+      <w:spacing w:after="0" w:line="240" w:lineRule="auto"/>
+    </w:pPr>
+    <w:tblPr>
+      <w:tblBorders>
+        <w:top w:val="single" w:sz="4" w:space="0" w:color="auto"/>
+        <w:left w:val="single" w:sz="4" w:space="0" w:color="auto"/>
+        <w:bottom w:val="single" w:sz="4" w:space="0" w:color="auto"/>
+        <w:right w:val="single" w:sz="4" w:space="0" w:color="auto"/>
+        <w:insideH w:val="single" w:sz="4" w:space="0" w:color="auto"/>
+        <w:insideV w:val="single" w:sz="4" w:space="0" w:color="auto"/>
+      </w:tblBorders>
+    </w:tblPr>
+  </w:style>
+  <w:style w:type="table" w:styleId="PlainTable1">
+    <w:name w:val="Plain Table 1"/>
+    <w:basedOn w:val="TableNormal"/>
+    <w:uiPriority w:val="41"/>
+    <w:rsid w:val="00D00F19"/>
+    <w:pPr>
+      <w:spacing w:after="0" w:line="240" w:lineRule="auto"/>
+    </w:pPr>
+    <w:tblPr>
+      <w:tblStyleRowBandSize w:val="1"/>
+      <w:tblStyleColBandSize w:val="1"/>
+      <w:tblBorders>
+        <w:top w:val="single" w:sz="4" w:space="0" w:color="BFBFBF" w:themeColor="background1" w:themeShade="BF"/>
+        <w:left w:val="single" w:sz="4" w:space="0" w:color="BFBFBF" w:themeColor="background1" w:themeShade="BF"/>
+        <w:bottom w:val="single" w:sz="4" w:space="0" w:color="BFBFBF" w:themeColor="background1" w:themeShade="BF"/>
+        <w:right w:val="single" w:sz="4" w:space="0" w:color="BFBFBF" w:themeColor="background1" w:themeShade="BF"/>
+        <w:insideH w:val="single" w:sz="4" w:space="0" w:color="BFBFBF" w:themeColor="background1" w:themeShade="BF"/>
+        <w:insideV w:val="single" w:sz="4" w:space="0" w:color="BFBFBF" w:themeColor="background1" w:themeShade="BF"/>
+      </w:tblBorders>
+    </w:tblPr>
+    <w:tblStylePr w:type="firstRow">
+      <w:rPr>
+        <w:b/>
+        <w:bCs/>
+      </w:rPr>
+    </w:tblStylePr>
+    <w:tblStylePr w:type="lastRow">
+      <w:rPr>
+        <w:b/>
+        <w:bCs/>
+      </w:rPr>
+      <w:tblPr/>
+      <w:tcPr>
+        <w:tcBorders>
+          <w:top w:val="double" w:sz="4" w:space="0" w:color="BFBFBF" w:themeColor="background1" w:themeShade="BF"/>
+        </w:tcBorders>
+      </w:tcPr>
+    </w:tblStylePr>
+    <w:tblStylePr w:type="firstCol">
+      <w:rPr>
+        <w:b/>
+        <w:bCs/>
+      </w:rPr>
+    </w:tblStylePr>
+    <w:tblStylePr w:type="lastCol">
+      <w:rPr>
+        <w:b/>
+        <w:bCs/>
+      </w:rPr>
+    </w:tblStylePr>
+    <w:tblStylePr w:type="band1Vert">
+      <w:tblPr/>
+      <w:tcPr>
+        <w:shd w:val="clear" w:color="auto" w:fill="F2F2F2" w:themeFill="background1" w:themeFillShade="F2"/>
+      </w:tcPr>
+    </w:tblStylePr>
+    <w:tblStylePr w:type="band1Horz">
+      <w:tblPr/>
+      <w:tcPr>
+        <w:shd w:val="clear" w:color="auto" w:fill="F2F2F2" w:themeFill="background1" w:themeFillShade="F2"/>
+      </w:tcPr>
+    </w:tblStylePr>
+  </w:style>
+  <w:style w:type="table" w:styleId="PlainTable4">
+    <w:name w:val="Plain Table 4"/>
+    <w:basedOn w:val="TableNormal"/>
+    <w:uiPriority w:val="44"/>
+    <w:rsid w:val="00D00F19"/>
+    <w:pPr>
+      <w:spacing w:after="0" w:line="240" w:lineRule="auto"/>
+    </w:pPr>
+    <w:tblPr>
+      <w:tblStyleRowBandSize w:val="1"/>
+      <w:tblStyleColBandSize w:val="1"/>
+    </w:tblPr>
+    <w:tblStylePr w:type="firstRow">
+      <w:rPr>
+        <w:b/>
+        <w:bCs/>
+      </w:rPr>
+    </w:tblStylePr>
+    <w:tblStylePr w:type="lastRow">
+      <w:rPr>
+        <w:b/>
+        <w:bCs/>
+      </w:rPr>
+    </w:tblStylePr>
+    <w:tblStylePr w:type="firstCol">
+      <w:rPr>
+        <w:b/>
+        <w:bCs/>
+      </w:rPr>
+    </w:tblStylePr>
+    <w:tblStylePr w:type="lastCol">
+      <w:rPr>
+        <w:b/>
+        <w:bCs/>
+      </w:rPr>
+    </w:tblStylePr>
+    <w:tblStylePr w:type="band1Vert">
+      <w:tblPr/>
+      <w:tcPr>
+        <w:shd w:val="clear" w:color="auto" w:fill="F2F2F2" w:themeFill="background1" w:themeFillShade="F2"/>
+      </w:tcPr>
+    </w:tblStylePr>
+    <w:tblStylePr w:type="band1Horz">
+      <w:tblPr/>
+      <w:tcPr>
+        <w:shd w:val="clear" w:color="auto" w:fill="F2F2F2" w:themeFill="background1" w:themeFillShade="F2"/>
+      </w:tcPr>
+    </w:tblStylePr>
   </w:style>
 </w:styles>
 </file>
@@ -7158,7 +9194,7 @@
   <dgm:whole/>
   <dgm:extLst>
     <a:ext uri="http://schemas.microsoft.com/office/drawing/2008/diagram">
-      <dsp:dataModelExt xmlns:dsp="http://schemas.microsoft.com/office/drawing/2008/diagram" relId="rId19" minVer="http://schemas.openxmlformats.org/drawingml/2006/diagram"/>
+      <dsp:dataModelExt xmlns:dsp="http://schemas.microsoft.com/office/drawing/2008/diagram" relId="rId20" minVer="http://schemas.openxmlformats.org/drawingml/2006/diagram"/>
     </a:ext>
   </dgm:extLst>
 </dgm:dataModel>
@@ -9721,4 +11757,16 @@
     </a:ext>
   </a:extLst>
 </a:theme>
+</file>
+
+<file path=customXml/item1.xml><?xml version="1.0" encoding="utf-8"?>
+<b:Sources xmlns:b="http://schemas.openxmlformats.org/officeDocument/2006/bibliography" xmlns="http://schemas.openxmlformats.org/officeDocument/2006/bibliography" SelectedStyle="\APASixthEditionOfficeOnline.xsl" StyleName="APA" Version="6"/>
+</file>
+
+<file path=customXml/itemProps1.xml><?xml version="1.0" encoding="utf-8"?>
+<ds:datastoreItem xmlns:ds="http://schemas.openxmlformats.org/officeDocument/2006/customXml" ds:itemID="{FE77C39B-E90E-46C7-A252-F606BC1D2431}">
+  <ds:schemaRefs>
+    <ds:schemaRef ds:uri="http://schemas.openxmlformats.org/officeDocument/2006/bibliography"/>
+  </ds:schemaRefs>
+</ds:datastoreItem>
 </file>
</xml_diff>